<commit_message>
ADD: Task 6 questions
</commit_message>
<xml_diff>
--- a/06 - Lab - Data Structure Basics/Task 6 Answers.docx
+++ b/06 - Lab - Data Structure Basics/Task 6 Answers.docx
@@ -2,7 +2,527 @@
 <file path=word/document.xml><?xml version="1.0" encoding="utf-8"?>
 <w:document xmlns:wpc="http://schemas.microsoft.com/office/word/2010/wordprocessingCanvas" xmlns:cx="http://schemas.microsoft.com/office/drawing/2014/chartex" xmlns:cx1="http://schemas.microsoft.com/office/drawing/2015/9/8/chartex" xmlns:cx2="http://schemas.microsoft.com/office/drawing/2015/10/21/chartex" xmlns:cx3="http://schemas.microsoft.com/office/drawing/2016/5/9/chartex" xmlns:cx4="http://schemas.microsoft.com/office/drawing/2016/5/10/chartex" xmlns:cx5="http://schemas.microsoft.com/office/drawing/2016/5/11/chartex" xmlns:cx6="http://schemas.microsoft.com/office/drawing/2016/5/12/chartex" xmlns:cx7="http://schemas.microsoft.com/office/drawing/2016/5/13/chartex" xmlns:cx8="http://schemas.microsoft.com/office/drawing/2016/5/14/chartex" xmlns:mc="http://schemas.openxmlformats.org/markup-compatibility/2006" xmlns:aink="http://schemas.microsoft.com/office/drawing/2016/ink" xmlns:am3d="http://schemas.microsoft.com/office/drawing/2017/model3d" xmlns:o="urn:schemas-microsoft-com:office:office" xmlns:r="http://schemas.openxmlformats.org/officeDocument/2006/relationships" xmlns:m="http://schemas.openxmlformats.org/officeDocument/2006/math" xmlns:v="urn:schemas-microsoft-com:vml" xmlns:wp14="http://schemas.microsoft.com/office/word/2010/wordprocessingDrawing" xmlns:wp="http://schemas.openxmlformats.org/drawingml/2006/wordprocessingDrawing" xmlns:w10="urn:schemas-microsoft-com:office:word" xmlns:w="http://schemas.openxmlformats.org/wordprocessingml/2006/main" xmlns:w14="http://schemas.microsoft.com/office/word/2010/wordml" xmlns:w15="http://schemas.microsoft.com/office/word/2012/wordml" xmlns:w16cex="http://schemas.microsoft.com/office/word/2018/wordml/cex" xmlns:w16cid="http://schemas.microsoft.com/office/word/2016/wordml/cid" xmlns:w16="http://schemas.microsoft.com/office/word/2018/wordml" xmlns:w16se="http://schemas.microsoft.com/office/word/2015/wordml/symex" xmlns:wpg="http://schemas.microsoft.com/office/word/2010/wordprocessingGroup" xmlns:wpi="http://schemas.microsoft.com/office/word/2010/wordprocessingInk" xmlns:wne="http://schemas.microsoft.com/office/word/2006/wordml" xmlns:wps="http://schemas.microsoft.com/office/word/2010/wordprocessingShape" mc:Ignorable="w14 w15 w16se w16cid w16 w16cex wp14">
   <w:body>
-    <w:p/>
+    <w:p>
+      <w:pPr>
+        <w:rPr>
+          <w:b/>
+          <w:bCs/>
+        </w:rPr>
+      </w:pPr>
+      <w:r>
+        <w:rPr>
+          <w:b/>
+          <w:bCs/>
+        </w:rPr>
+        <w:t xml:space="preserve">Q.1 [line 102] There are inside array_demo_1 - answer them there. </w:t>
+      </w:r>
+    </w:p>
+    <w:p>
+      <w:pPr>
+        <w:rPr>
+          <w:b/>
+          <w:bCs/>
+        </w:rPr>
+      </w:pPr>
+      <w:r>
+        <w:rPr>
+          <w:b/>
+          <w:bCs/>
+        </w:rPr>
+        <w:t xml:space="preserve">Q.2 [line 105] In array_demo_2, explain what a4(a1) does </w:t>
+      </w:r>
+    </w:p>
+    <w:p>
+      <w:pPr>
+        <w:rPr>
+          <w:b/>
+          <w:bCs/>
+        </w:rPr>
+      </w:pPr>
+      <w:r>
+        <w:rPr>
+          <w:b/>
+          <w:bCs/>
+        </w:rPr>
+        <w:t xml:space="preserve">Q.3 [line 108] No questions for array_demo_3, </w:t>
+      </w:r>
+      <w:proofErr w:type="gramStart"/>
+      <w:r>
+        <w:rPr>
+          <w:b/>
+          <w:bCs/>
+        </w:rPr>
+        <w:t>it's</w:t>
+      </w:r>
+      <w:proofErr w:type="gramEnd"/>
+      <w:r>
+        <w:rPr>
+          <w:b/>
+          <w:bCs/>
+        </w:rPr>
+        <w:t xml:space="preserve"> just a demo of Struct/Class use with array. </w:t>
+      </w:r>
+    </w:p>
+    <w:p>
+      <w:pPr>
+        <w:rPr>
+          <w:b/>
+          <w:bCs/>
+        </w:rPr>
+      </w:pPr>
+      <w:r>
+        <w:rPr>
+          <w:b/>
+          <w:bCs/>
+        </w:rPr>
+        <w:t xml:space="preserve">Q.4 [line 111] How do we (what methods) add and remove items to a stack? </w:t>
+      </w:r>
+    </w:p>
+    <w:p>
+      <w:pPr>
+        <w:rPr>
+          <w:b/>
+          <w:bCs/>
+        </w:rPr>
+      </w:pPr>
+      <w:r>
+        <w:rPr>
+          <w:b/>
+          <w:bCs/>
+        </w:rPr>
+        <w:t xml:space="preserve">Q.5 [line 112] A stack has no </w:t>
+      </w:r>
+      <w:proofErr w:type="spellStart"/>
+      <w:r>
+        <w:rPr>
+          <w:b/>
+          <w:bCs/>
+        </w:rPr>
+        <w:t>no</w:t>
+      </w:r>
+      <w:proofErr w:type="spellEnd"/>
+      <w:r>
+        <w:rPr>
+          <w:b/>
+          <w:bCs/>
+        </w:rPr>
+        <w:t xml:space="preserve"> [] or at() method - why? </w:t>
+      </w:r>
+    </w:p>
+    <w:p>
+      <w:pPr>
+        <w:rPr>
+          <w:b/>
+          <w:bCs/>
+        </w:rPr>
+      </w:pPr>
+      <w:r>
+        <w:rPr>
+          <w:b/>
+          <w:bCs/>
+        </w:rPr>
+        <w:t xml:space="preserve">Q.6 [line 115] What is the difference between a </w:t>
+      </w:r>
+      <w:proofErr w:type="spellStart"/>
+      <w:r>
+        <w:rPr>
+          <w:b/>
+          <w:bCs/>
+        </w:rPr>
+        <w:t>stack.pop</w:t>
+      </w:r>
+      <w:proofErr w:type="spellEnd"/>
+      <w:r>
+        <w:rPr>
+          <w:b/>
+          <w:bCs/>
+        </w:rPr>
+        <w:t xml:space="preserve">() and a </w:t>
+      </w:r>
+      <w:proofErr w:type="spellStart"/>
+      <w:r>
+        <w:rPr>
+          <w:b/>
+          <w:bCs/>
+        </w:rPr>
+        <w:t>queue.pop</w:t>
+      </w:r>
+      <w:proofErr w:type="spellEnd"/>
+      <w:r>
+        <w:rPr>
+          <w:b/>
+          <w:bCs/>
+        </w:rPr>
+        <w:t xml:space="preserve">() ? </w:t>
+      </w:r>
+    </w:p>
+    <w:p>
+      <w:pPr>
+        <w:rPr>
+          <w:b/>
+          <w:bCs/>
+        </w:rPr>
+      </w:pPr>
+      <w:r>
+        <w:rPr>
+          <w:b/>
+          <w:bCs/>
+        </w:rPr>
+        <w:t xml:space="preserve">Q.7 [line 118] Can we access a list value using and int index? Explain. </w:t>
+      </w:r>
+    </w:p>
+    <w:p>
+      <w:pPr>
+        <w:rPr>
+          <w:b/>
+          <w:bCs/>
+        </w:rPr>
+      </w:pPr>
+      <w:r>
+        <w:rPr>
+          <w:b/>
+          <w:bCs/>
+        </w:rPr>
+        <w:t xml:space="preserve">Q.8 [line 119] Is there a reason to use a list instead of a vector? </w:t>
+      </w:r>
+    </w:p>
+    <w:p>
+      <w:pPr>
+        <w:rPr>
+          <w:b/>
+          <w:bCs/>
+        </w:rPr>
+      </w:pPr>
+      <w:r>
+        <w:rPr>
+          <w:b/>
+          <w:bCs/>
+        </w:rPr>
+        <w:t xml:space="preserve">Q.9 [line 122] Was </w:t>
+      </w:r>
+      <w:proofErr w:type="spellStart"/>
+      <w:r>
+        <w:rPr>
+          <w:b/>
+          <w:bCs/>
+        </w:rPr>
+        <w:t>max_size</w:t>
+      </w:r>
+      <w:proofErr w:type="spellEnd"/>
+      <w:r>
+        <w:rPr>
+          <w:b/>
+          <w:bCs/>
+        </w:rPr>
+        <w:t xml:space="preserve"> and size the same? (Can they be different?) </w:t>
+      </w:r>
+    </w:p>
+    <w:p>
+      <w:pPr>
+        <w:rPr>
+          <w:b/>
+          <w:bCs/>
+        </w:rPr>
+      </w:pPr>
+      <w:r>
+        <w:rPr>
+          <w:b/>
+          <w:bCs/>
+        </w:rPr>
+        <w:t xml:space="preserve">Q.10 [line 123] Which </w:t>
+      </w:r>
+      <w:proofErr w:type="spellStart"/>
+      <w:r>
+        <w:rPr>
+          <w:b/>
+          <w:bCs/>
+        </w:rPr>
+        <w:t>ParticleClass</w:t>
+      </w:r>
+      <w:proofErr w:type="spellEnd"/>
+      <w:r>
+        <w:rPr>
+          <w:b/>
+          <w:bCs/>
+        </w:rPr>
+        <w:t xml:space="preserve"> constructor was called? </w:t>
+      </w:r>
+    </w:p>
+    <w:p>
+      <w:pPr>
+        <w:rPr>
+          <w:b/>
+          <w:bCs/>
+        </w:rPr>
+      </w:pPr>
+      <w:r>
+        <w:rPr>
+          <w:b/>
+          <w:bCs/>
+        </w:rPr>
+        <w:t xml:space="preserve">Q.11 [line 124] Were the </w:t>
+      </w:r>
+      <w:proofErr w:type="spellStart"/>
+      <w:r>
+        <w:rPr>
+          <w:b/>
+          <w:bCs/>
+        </w:rPr>
+        <w:t>ParticleClass</w:t>
+      </w:r>
+      <w:proofErr w:type="spellEnd"/>
+      <w:r>
+        <w:rPr>
+          <w:b/>
+          <w:bCs/>
+        </w:rPr>
+        <w:t xml:space="preserve"> instances deleted? If so, how? </w:t>
+      </w:r>
+    </w:p>
+    <w:p>
+      <w:pPr>
+        <w:rPr>
+          <w:b/>
+          <w:bCs/>
+        </w:rPr>
+      </w:pPr>
+      <w:r>
+        <w:rPr>
+          <w:b/>
+          <w:bCs/>
+        </w:rPr>
+        <w:t xml:space="preserve">Q.12 [line 125] Was the vector instance deleted? If so, how do you know this? </w:t>
+      </w:r>
+    </w:p>
+    <w:p>
+      <w:pPr>
+        <w:rPr>
+          <w:b/>
+          <w:bCs/>
+        </w:rPr>
+      </w:pPr>
+      <w:r>
+        <w:rPr>
+          <w:b/>
+          <w:bCs/>
+        </w:rPr>
+        <w:t xml:space="preserve">Q.13 [line 126] Your IDE might suggest </w:t>
+      </w:r>
+      <w:proofErr w:type="gramStart"/>
+      <w:r>
+        <w:rPr>
+          <w:b/>
+          <w:bCs/>
+        </w:rPr>
+        <w:t>to use</w:t>
+      </w:r>
+      <w:proofErr w:type="gramEnd"/>
+      <w:r>
+        <w:rPr>
+          <w:b/>
+          <w:bCs/>
+        </w:rPr>
+        <w:t xml:space="preserve"> </w:t>
+      </w:r>
+      <w:proofErr w:type="spellStart"/>
+      <w:r>
+        <w:rPr>
+          <w:b/>
+          <w:bCs/>
+        </w:rPr>
+        <w:t>emplace_back</w:t>
+      </w:r>
+      <w:proofErr w:type="spellEnd"/>
+      <w:r>
+        <w:rPr>
+          <w:b/>
+          <w:bCs/>
+        </w:rPr>
+        <w:t xml:space="preserve"> instead of </w:t>
+      </w:r>
+      <w:proofErr w:type="spellStart"/>
+      <w:r>
+        <w:rPr>
+          <w:b/>
+          <w:bCs/>
+        </w:rPr>
+        <w:t>push_back</w:t>
+      </w:r>
+      <w:proofErr w:type="spellEnd"/>
+      <w:r>
+        <w:rPr>
+          <w:b/>
+          <w:bCs/>
+        </w:rPr>
+        <w:t xml:space="preserve">. What does this mean? </w:t>
+      </w:r>
+    </w:p>
+    <w:p>
+      <w:pPr>
+        <w:rPr>
+          <w:b/>
+          <w:bCs/>
+        </w:rPr>
+      </w:pPr>
+      <w:r>
+        <w:rPr>
+          <w:b/>
+          <w:bCs/>
+        </w:rPr>
+        <w:t xml:space="preserve">Q.1.1 [line 164] What do the &lt; and &gt; mean or indicate? </w:t>
+      </w:r>
+    </w:p>
+    <w:p>
+      <w:pPr>
+        <w:rPr>
+          <w:b/>
+          <w:bCs/>
+        </w:rPr>
+      </w:pPr>
+      <w:r>
+        <w:rPr>
+          <w:b/>
+          <w:bCs/>
+        </w:rPr>
+        <w:t xml:space="preserve">Q.1.2 [line 165] Why don't we need to write </w:t>
+      </w:r>
+      <w:proofErr w:type="spellStart"/>
+      <w:r>
+        <w:rPr>
+          <w:b/>
+          <w:bCs/>
+        </w:rPr>
+        <w:t>std:array</w:t>
+      </w:r>
+      <w:proofErr w:type="spellEnd"/>
+      <w:r>
+        <w:rPr>
+          <w:b/>
+          <w:bCs/>
+        </w:rPr>
+        <w:t xml:space="preserve"> here? (Is this good?) </w:t>
+      </w:r>
+    </w:p>
+    <w:p>
+      <w:pPr>
+        <w:rPr>
+          <w:b/>
+          <w:bCs/>
+        </w:rPr>
+      </w:pPr>
+      <w:r>
+        <w:rPr>
+          <w:b/>
+          <w:bCs/>
+        </w:rPr>
+        <w:t xml:space="preserve">Q.1.3 [line 166] Explain what the int and 3 indicate in this case? </w:t>
+      </w:r>
+    </w:p>
+    <w:p>
+      <w:pPr>
+        <w:rPr>
+          <w:b/>
+          <w:bCs/>
+        </w:rPr>
+      </w:pPr>
+      <w:r>
+        <w:rPr>
+          <w:b/>
+          <w:bCs/>
+        </w:rPr>
+        <w:t xml:space="preserve">Q.1.4 [line 204] In the code above, what is the type of itr2? </w:t>
+      </w:r>
+    </w:p>
+    <w:p>
+      <w:pPr>
+        <w:rPr>
+          <w:b/>
+          <w:bCs/>
+        </w:rPr>
+      </w:pPr>
+      <w:r>
+        <w:rPr>
+          <w:b/>
+          <w:bCs/>
+        </w:rPr>
+        <w:t xml:space="preserve">Q.1.5 [line 211] In the code above, what is the type of v? </w:t>
+      </w:r>
+    </w:p>
+    <w:p>
+      <w:pPr>
+        <w:rPr>
+          <w:b/>
+          <w:bCs/>
+        </w:rPr>
+      </w:pPr>
+      <w:r>
+        <w:rPr>
+          <w:b/>
+          <w:bCs/>
+        </w:rPr>
+        <w:t xml:space="preserve">Q.1.6 [line 212] In the code above, what does the &amp; mean in (auto &amp;v : a1) </w:t>
+      </w:r>
+    </w:p>
+    <w:p>
+      <w:pPr>
+        <w:rPr>
+          <w:b/>
+          <w:bCs/>
+        </w:rPr>
+      </w:pPr>
+      <w:r>
+        <w:rPr>
+          <w:b/>
+          <w:bCs/>
+        </w:rPr>
+        <w:t xml:space="preserve">Q.1.7 [line 220] Try this. Why does a1[3] work but at(3) does not? </w:t>
+      </w:r>
+    </w:p>
+    <w:p>
+      <w:pPr>
+        <w:rPr>
+          <w:b/>
+          <w:bCs/>
+        </w:rPr>
+      </w:pPr>
+      <w:r>
+        <w:rPr>
+          <w:b/>
+          <w:bCs/>
+        </w:rPr>
+        <w:t xml:space="preserve">Q.1.8 [line 233] auto is awesome. What is the actual type of v that it works out for us? </w:t>
+      </w:r>
+    </w:p>
+    <w:p>
+      <w:pPr>
+        <w:rPr>
+          <w:b/>
+          <w:bCs/>
+        </w:rPr>
+      </w:pPr>
+      <w:r>
+        <w:rPr>
+          <w:b/>
+          <w:bCs/>
+        </w:rPr>
+        <w:t xml:space="preserve">Q.1.9 [line 240] auto is still awesome. What is the actual type of v here? </w:t>
+      </w:r>
+    </w:p>
+    <w:p>
+      <w:pPr>
+        <w:rPr>
+          <w:b/>
+          <w:bCs/>
+        </w:rPr>
+      </w:pPr>
+      <w:r>
+        <w:rPr>
+          <w:b/>
+          <w:bCs/>
+        </w:rPr>
+        <w:t>Q.1.10 [line 250] How would you do a forward (not reverse) sort?</w:t>
+      </w:r>
+    </w:p>
     <w:sectPr>
       <w:pgSz w:w="11906" w:h="16838"/>
       <w:pgMar w:top="1440" w:right="1440" w:bottom="1440" w:left="1440" w:header="708" w:footer="708" w:gutter="0"/>

</xml_diff>

<commit_message>
UPDATE: Task 6 reorder questions and answered Q1.3
</commit_message>
<xml_diff>
--- a/06 - Lab - Data Structure Basics/Task 6 Answers.docx
+++ b/06 - Lab - Data Structure Basics/Task 6 Answers.docx
@@ -14,7 +14,164 @@
           <w:b/>
           <w:bCs/>
         </w:rPr>
-        <w:t xml:space="preserve">Q.1 [line 102] There are inside array_demo_1 - answer them there. </w:t>
+        <w:t xml:space="preserve">Q.1.1 [line 164] What do the &lt; and &gt; mean or indicate? </w:t>
+      </w:r>
+    </w:p>
+    <w:p>
+      <w:pPr>
+        <w:rPr>
+          <w:b/>
+          <w:bCs/>
+        </w:rPr>
+      </w:pPr>
+      <w:r>
+        <w:rPr>
+          <w:b/>
+          <w:bCs/>
+        </w:rPr>
+        <w:t xml:space="preserve">Q.1.2 [line 165] Why don't we need to write </w:t>
+      </w:r>
+      <w:proofErr w:type="spellStart"/>
+      <w:r>
+        <w:rPr>
+          <w:b/>
+          <w:bCs/>
+        </w:rPr>
+        <w:t>std:array</w:t>
+      </w:r>
+      <w:proofErr w:type="spellEnd"/>
+      <w:r>
+        <w:rPr>
+          <w:b/>
+          <w:bCs/>
+        </w:rPr>
+        <w:t xml:space="preserve"> here? (Is this good?) </w:t>
+      </w:r>
+    </w:p>
+    <w:p>
+      <w:pPr>
+        <w:spacing w:after="0"/>
+        <w:rPr>
+          <w:b/>
+          <w:bCs/>
+        </w:rPr>
+      </w:pPr>
+      <w:r>
+        <w:rPr>
+          <w:b/>
+          <w:bCs/>
+        </w:rPr>
+        <w:t xml:space="preserve">Q.1.3 [line 166] Explain what the int and 3 indicate in this case? </w:t>
+      </w:r>
+    </w:p>
+    <w:p>
+      <w:r>
+        <w:t>We’re initializing an int array with length of 3.</w:t>
+      </w:r>
+    </w:p>
+    <w:p>
+      <w:pPr>
+        <w:rPr>
+          <w:b/>
+          <w:bCs/>
+        </w:rPr>
+      </w:pPr>
+      <w:r>
+        <w:rPr>
+          <w:b/>
+          <w:bCs/>
+        </w:rPr>
+        <w:t xml:space="preserve">Q.1.4 [line 204] In the code above, what is the type of itr2? </w:t>
+      </w:r>
+    </w:p>
+    <w:p>
+      <w:pPr>
+        <w:rPr>
+          <w:b/>
+          <w:bCs/>
+        </w:rPr>
+      </w:pPr>
+      <w:r>
+        <w:rPr>
+          <w:b/>
+          <w:bCs/>
+        </w:rPr>
+        <w:t xml:space="preserve">Q.1.5 [line 211] In the code above, what is the type of v? </w:t>
+      </w:r>
+    </w:p>
+    <w:p>
+      <w:pPr>
+        <w:rPr>
+          <w:b/>
+          <w:bCs/>
+        </w:rPr>
+      </w:pPr>
+      <w:r>
+        <w:rPr>
+          <w:b/>
+          <w:bCs/>
+        </w:rPr>
+        <w:t xml:space="preserve">Q.1.6 [line 212] In the code above, what does the &amp; mean in (auto &amp;v : a1) </w:t>
+      </w:r>
+    </w:p>
+    <w:p>
+      <w:pPr>
+        <w:rPr>
+          <w:b/>
+          <w:bCs/>
+        </w:rPr>
+      </w:pPr>
+      <w:r>
+        <w:rPr>
+          <w:b/>
+          <w:bCs/>
+        </w:rPr>
+        <w:t xml:space="preserve">Q.1.7 [line 220] Try this. Why does a1[3] work but at(3) does not? </w:t>
+      </w:r>
+    </w:p>
+    <w:p>
+      <w:pPr>
+        <w:rPr>
+          <w:b/>
+          <w:bCs/>
+        </w:rPr>
+      </w:pPr>
+      <w:r>
+        <w:rPr>
+          <w:b/>
+          <w:bCs/>
+        </w:rPr>
+        <w:t xml:space="preserve">Q.1.8 [line 233] auto is awesome. What is the actual type of v that it works out for us? </w:t>
+      </w:r>
+    </w:p>
+    <w:p>
+      <w:pPr>
+        <w:rPr>
+          <w:b/>
+          <w:bCs/>
+        </w:rPr>
+      </w:pPr>
+      <w:r>
+        <w:rPr>
+          <w:b/>
+          <w:bCs/>
+        </w:rPr>
+        <w:t xml:space="preserve">Q.1.9 [line 240] auto is still awesome. What is the actual type of v here? </w:t>
+      </w:r>
+    </w:p>
+    <w:p>
+      <w:pPr>
+        <w:rPr>
+          <w:b/>
+          <w:bCs/>
+        </w:rPr>
+      </w:pPr>
+      <w:r>
+        <w:rPr>
+          <w:b/>
+          <w:bCs/>
+        </w:rPr>
+        <w:t>Q.1.10 [line 250] How would you do a forward (not reverse) sort?</w:t>
       </w:r>
     </w:p>
     <w:p>
@@ -44,23 +201,7 @@
           <w:b/>
           <w:bCs/>
         </w:rPr>
-        <w:t xml:space="preserve">Q.3 [line 108] No questions for array_demo_3, </w:t>
-      </w:r>
-      <w:proofErr w:type="gramStart"/>
-      <w:r>
-        <w:rPr>
-          <w:b/>
-          <w:bCs/>
-        </w:rPr>
-        <w:t>it's</w:t>
-      </w:r>
-      <w:proofErr w:type="gramEnd"/>
-      <w:r>
-        <w:rPr>
-          <w:b/>
-          <w:bCs/>
-        </w:rPr>
-        <w:t xml:space="preserve"> just a demo of Struct/Class use with array. </w:t>
+        <w:t xml:space="preserve">Q.3 [line 108] No questions for array_demo_3, it's just a demo of Struct/Class use with array. </w:t>
       </w:r>
     </w:p>
     <w:p>
@@ -306,23 +447,7 @@
           <w:b/>
           <w:bCs/>
         </w:rPr>
-        <w:t xml:space="preserve">Q.13 [line 126] Your IDE might suggest </w:t>
-      </w:r>
-      <w:proofErr w:type="gramStart"/>
-      <w:r>
-        <w:rPr>
-          <w:b/>
-          <w:bCs/>
-        </w:rPr>
-        <w:t>to use</w:t>
-      </w:r>
-      <w:proofErr w:type="gramEnd"/>
-      <w:r>
-        <w:rPr>
-          <w:b/>
-          <w:bCs/>
-        </w:rPr>
-        <w:t xml:space="preserve"> </w:t>
+        <w:t xml:space="preserve">Q.13 [line 126] Your IDE might suggest to use </w:t>
       </w:r>
       <w:proofErr w:type="spellStart"/>
       <w:r>
@@ -355,172 +480,6 @@
           <w:bCs/>
         </w:rPr>
         <w:t xml:space="preserve">. What does this mean? </w:t>
-      </w:r>
-    </w:p>
-    <w:p>
-      <w:pPr>
-        <w:rPr>
-          <w:b/>
-          <w:bCs/>
-        </w:rPr>
-      </w:pPr>
-      <w:r>
-        <w:rPr>
-          <w:b/>
-          <w:bCs/>
-        </w:rPr>
-        <w:t xml:space="preserve">Q.1.1 [line 164] What do the &lt; and &gt; mean or indicate? </w:t>
-      </w:r>
-    </w:p>
-    <w:p>
-      <w:pPr>
-        <w:rPr>
-          <w:b/>
-          <w:bCs/>
-        </w:rPr>
-      </w:pPr>
-      <w:r>
-        <w:rPr>
-          <w:b/>
-          <w:bCs/>
-        </w:rPr>
-        <w:t xml:space="preserve">Q.1.2 [line 165] Why don't we need to write </w:t>
-      </w:r>
-      <w:proofErr w:type="spellStart"/>
-      <w:r>
-        <w:rPr>
-          <w:b/>
-          <w:bCs/>
-        </w:rPr>
-        <w:t>std:array</w:t>
-      </w:r>
-      <w:proofErr w:type="spellEnd"/>
-      <w:r>
-        <w:rPr>
-          <w:b/>
-          <w:bCs/>
-        </w:rPr>
-        <w:t xml:space="preserve"> here? (Is this good?) </w:t>
-      </w:r>
-    </w:p>
-    <w:p>
-      <w:pPr>
-        <w:rPr>
-          <w:b/>
-          <w:bCs/>
-        </w:rPr>
-      </w:pPr>
-      <w:r>
-        <w:rPr>
-          <w:b/>
-          <w:bCs/>
-        </w:rPr>
-        <w:t xml:space="preserve">Q.1.3 [line 166] Explain what the int and 3 indicate in this case? </w:t>
-      </w:r>
-    </w:p>
-    <w:p>
-      <w:pPr>
-        <w:rPr>
-          <w:b/>
-          <w:bCs/>
-        </w:rPr>
-      </w:pPr>
-      <w:r>
-        <w:rPr>
-          <w:b/>
-          <w:bCs/>
-        </w:rPr>
-        <w:t xml:space="preserve">Q.1.4 [line 204] In the code above, what is the type of itr2? </w:t>
-      </w:r>
-    </w:p>
-    <w:p>
-      <w:pPr>
-        <w:rPr>
-          <w:b/>
-          <w:bCs/>
-        </w:rPr>
-      </w:pPr>
-      <w:r>
-        <w:rPr>
-          <w:b/>
-          <w:bCs/>
-        </w:rPr>
-        <w:t xml:space="preserve">Q.1.5 [line 211] In the code above, what is the type of v? </w:t>
-      </w:r>
-    </w:p>
-    <w:p>
-      <w:pPr>
-        <w:rPr>
-          <w:b/>
-          <w:bCs/>
-        </w:rPr>
-      </w:pPr>
-      <w:r>
-        <w:rPr>
-          <w:b/>
-          <w:bCs/>
-        </w:rPr>
-        <w:t xml:space="preserve">Q.1.6 [line 212] In the code above, what does the &amp; mean in (auto &amp;v : a1) </w:t>
-      </w:r>
-    </w:p>
-    <w:p>
-      <w:pPr>
-        <w:rPr>
-          <w:b/>
-          <w:bCs/>
-        </w:rPr>
-      </w:pPr>
-      <w:r>
-        <w:rPr>
-          <w:b/>
-          <w:bCs/>
-        </w:rPr>
-        <w:t xml:space="preserve">Q.1.7 [line 220] Try this. Why does a1[3] work but at(3) does not? </w:t>
-      </w:r>
-    </w:p>
-    <w:p>
-      <w:pPr>
-        <w:rPr>
-          <w:b/>
-          <w:bCs/>
-        </w:rPr>
-      </w:pPr>
-      <w:r>
-        <w:rPr>
-          <w:b/>
-          <w:bCs/>
-        </w:rPr>
-        <w:t xml:space="preserve">Q.1.8 [line 233] auto is awesome. What is the actual type of v that it works out for us? </w:t>
-      </w:r>
-    </w:p>
-    <w:p>
-      <w:pPr>
-        <w:rPr>
-          <w:b/>
-          <w:bCs/>
-        </w:rPr>
-      </w:pPr>
-      <w:r>
-        <w:rPr>
-          <w:b/>
-          <w:bCs/>
-        </w:rPr>
-        <w:t xml:space="preserve">Q.1.9 [line 240] auto is still awesome. What is the actual type of v here? </w:t>
-      </w:r>
-    </w:p>
-    <w:p>
-      <w:pPr>
-        <w:rPr>
-          <w:b/>
-          <w:bCs/>
-        </w:rPr>
-      </w:pPr>
-      <w:r>
-        <w:rPr>
-          <w:b/>
-          <w:bCs/>
-        </w:rPr>
-        <w:t>Q.1.10 [line 250] How would you do a forward (not reverse) sort?</w:t>
       </w:r>
     </w:p>
     <w:sectPr>

</xml_diff>

<commit_message>
UPDATE: Task 6 Q1.4
</commit_message>
<xml_diff>
--- a/06 - Lab - Data Structure Basics/Task 6 Answers.docx
+++ b/06 - Lab - Data Structure Basics/Task 6 Answers.docx
@@ -29,23 +29,7 @@
           <w:b/>
           <w:bCs/>
         </w:rPr>
-        <w:t xml:space="preserve">Q.1.2 [line 165] Why don't we need to write </w:t>
-      </w:r>
-      <w:proofErr w:type="spellStart"/>
-      <w:r>
-        <w:rPr>
-          <w:b/>
-          <w:bCs/>
-        </w:rPr>
-        <w:t>std:array</w:t>
-      </w:r>
-      <w:proofErr w:type="spellEnd"/>
-      <w:r>
-        <w:rPr>
-          <w:b/>
-          <w:bCs/>
-        </w:rPr>
-        <w:t xml:space="preserve"> here? (Is this good?) </w:t>
+        <w:t xml:space="preserve">Q.1.2 [line 165] Why don't we need to write std:array here? (Is this good?) </w:t>
       </w:r>
     </w:p>
     <w:p>
@@ -71,6 +55,7 @@
     </w:p>
     <w:p>
       <w:pPr>
+        <w:spacing w:after="0"/>
         <w:rPr>
           <w:b/>
           <w:bCs/>
@@ -86,6 +71,56 @@
     </w:p>
     <w:p>
       <w:pPr>
+        <w:spacing w:after="0"/>
+      </w:pPr>
+      <w:r>
+        <w:t xml:space="preserve">It’s </w:t>
+      </w:r>
+      <w:r>
+        <w:t>an array iterator of an int array with length 3</w:t>
+      </w:r>
+    </w:p>
+    <w:p>
+      <w:r>
+        <w:drawing>
+          <wp:inline distT="0" distB="0" distL="0" distR="0" wp14:anchorId="195702F0" wp14:editId="3A1882A3">
+            <wp:extent cx="1438476" cy="228632"/>
+            <wp:effectExtent l="0" t="0" r="9525" b="0"/>
+            <wp:docPr id="1" name="Picture 1"/>
+            <wp:cNvGraphicFramePr>
+              <a:graphicFrameLocks xmlns:a="http://schemas.openxmlformats.org/drawingml/2006/main" noChangeAspect="1"/>
+            </wp:cNvGraphicFramePr>
+            <a:graphic xmlns:a="http://schemas.openxmlformats.org/drawingml/2006/main">
+              <a:graphicData uri="http://schemas.openxmlformats.org/drawingml/2006/picture">
+                <pic:pic xmlns:pic="http://schemas.openxmlformats.org/drawingml/2006/picture">
+                  <pic:nvPicPr>
+                    <pic:cNvPr id="1" name=""/>
+                    <pic:cNvPicPr/>
+                  </pic:nvPicPr>
+                  <pic:blipFill>
+                    <a:blip r:embed="rId4"/>
+                    <a:stretch>
+                      <a:fillRect/>
+                    </a:stretch>
+                  </pic:blipFill>
+                  <pic:spPr>
+                    <a:xfrm>
+                      <a:off x="0" y="0"/>
+                      <a:ext cx="1438476" cy="228632"/>
+                    </a:xfrm>
+                    <a:prstGeom prst="rect">
+                      <a:avLst/>
+                    </a:prstGeom>
+                  </pic:spPr>
+                </pic:pic>
+              </a:graphicData>
+            </a:graphic>
+          </wp:inline>
+        </w:drawing>
+      </w:r>
+    </w:p>
+    <w:p>
+      <w:pPr>
         <w:rPr>
           <w:b/>
           <w:bCs/>
@@ -231,70 +266,22 @@
           <w:b/>
           <w:bCs/>
         </w:rPr>
-        <w:t xml:space="preserve">Q.5 [line 112] A stack has no </w:t>
-      </w:r>
-      <w:proofErr w:type="spellStart"/>
-      <w:r>
-        <w:rPr>
-          <w:b/>
-          <w:bCs/>
-        </w:rPr>
-        <w:t>no</w:t>
-      </w:r>
-      <w:proofErr w:type="spellEnd"/>
-      <w:r>
-        <w:rPr>
-          <w:b/>
-          <w:bCs/>
-        </w:rPr>
-        <w:t xml:space="preserve"> [] or at() method - why? </w:t>
-      </w:r>
-    </w:p>
-    <w:p>
-      <w:pPr>
-        <w:rPr>
-          <w:b/>
-          <w:bCs/>
-        </w:rPr>
-      </w:pPr>
-      <w:r>
-        <w:rPr>
-          <w:b/>
-          <w:bCs/>
-        </w:rPr>
-        <w:t xml:space="preserve">Q.6 [line 115] What is the difference between a </w:t>
-      </w:r>
-      <w:proofErr w:type="spellStart"/>
-      <w:r>
-        <w:rPr>
-          <w:b/>
-          <w:bCs/>
-        </w:rPr>
-        <w:t>stack.pop</w:t>
-      </w:r>
-      <w:proofErr w:type="spellEnd"/>
-      <w:r>
-        <w:rPr>
-          <w:b/>
-          <w:bCs/>
-        </w:rPr>
-        <w:t xml:space="preserve">() and a </w:t>
-      </w:r>
-      <w:proofErr w:type="spellStart"/>
-      <w:r>
-        <w:rPr>
-          <w:b/>
-          <w:bCs/>
-        </w:rPr>
-        <w:t>queue.pop</w:t>
-      </w:r>
-      <w:proofErr w:type="spellEnd"/>
-      <w:r>
-        <w:rPr>
-          <w:b/>
-          <w:bCs/>
-        </w:rPr>
-        <w:t xml:space="preserve">() ? </w:t>
+        <w:t xml:space="preserve">Q.5 [line 112] A stack has no no [] or at() method - why? </w:t>
+      </w:r>
+    </w:p>
+    <w:p>
+      <w:pPr>
+        <w:rPr>
+          <w:b/>
+          <w:bCs/>
+        </w:rPr>
+      </w:pPr>
+      <w:r>
+        <w:rPr>
+          <w:b/>
+          <w:bCs/>
+        </w:rPr>
+        <w:t xml:space="preserve">Q.6 [line 115] What is the difference between a stack.pop() and a queue.pop() ? </w:t>
       </w:r>
     </w:p>
     <w:p>
@@ -339,85 +326,37 @@
           <w:b/>
           <w:bCs/>
         </w:rPr>
-        <w:t xml:space="preserve">Q.9 [line 122] Was </w:t>
-      </w:r>
-      <w:proofErr w:type="spellStart"/>
-      <w:r>
-        <w:rPr>
-          <w:b/>
-          <w:bCs/>
-        </w:rPr>
-        <w:t>max_size</w:t>
-      </w:r>
-      <w:proofErr w:type="spellEnd"/>
-      <w:r>
-        <w:rPr>
-          <w:b/>
-          <w:bCs/>
-        </w:rPr>
-        <w:t xml:space="preserve"> and size the same? (Can they be different?) </w:t>
-      </w:r>
-    </w:p>
-    <w:p>
-      <w:pPr>
-        <w:rPr>
-          <w:b/>
-          <w:bCs/>
-        </w:rPr>
-      </w:pPr>
-      <w:r>
-        <w:rPr>
-          <w:b/>
-          <w:bCs/>
-        </w:rPr>
-        <w:t xml:space="preserve">Q.10 [line 123] Which </w:t>
-      </w:r>
-      <w:proofErr w:type="spellStart"/>
-      <w:r>
-        <w:rPr>
-          <w:b/>
-          <w:bCs/>
-        </w:rPr>
-        <w:t>ParticleClass</w:t>
-      </w:r>
-      <w:proofErr w:type="spellEnd"/>
-      <w:r>
-        <w:rPr>
-          <w:b/>
-          <w:bCs/>
-        </w:rPr>
-        <w:t xml:space="preserve"> constructor was called? </w:t>
-      </w:r>
-    </w:p>
-    <w:p>
-      <w:pPr>
-        <w:rPr>
-          <w:b/>
-          <w:bCs/>
-        </w:rPr>
-      </w:pPr>
-      <w:r>
-        <w:rPr>
-          <w:b/>
-          <w:bCs/>
-        </w:rPr>
-        <w:t xml:space="preserve">Q.11 [line 124] Were the </w:t>
-      </w:r>
-      <w:proofErr w:type="spellStart"/>
-      <w:r>
-        <w:rPr>
-          <w:b/>
-          <w:bCs/>
-        </w:rPr>
-        <w:t>ParticleClass</w:t>
-      </w:r>
-      <w:proofErr w:type="spellEnd"/>
-      <w:r>
-        <w:rPr>
-          <w:b/>
-          <w:bCs/>
-        </w:rPr>
-        <w:t xml:space="preserve"> instances deleted? If so, how? </w:t>
+        <w:t xml:space="preserve">Q.9 [line 122] Was max_size and size the same? (Can they be different?) </w:t>
+      </w:r>
+    </w:p>
+    <w:p>
+      <w:pPr>
+        <w:rPr>
+          <w:b/>
+          <w:bCs/>
+        </w:rPr>
+      </w:pPr>
+      <w:r>
+        <w:rPr>
+          <w:b/>
+          <w:bCs/>
+        </w:rPr>
+        <w:t xml:space="preserve">Q.10 [line 123] Which ParticleClass constructor was called? </w:t>
+      </w:r>
+    </w:p>
+    <w:p>
+      <w:pPr>
+        <w:rPr>
+          <w:b/>
+          <w:bCs/>
+        </w:rPr>
+      </w:pPr>
+      <w:r>
+        <w:rPr>
+          <w:b/>
+          <w:bCs/>
+        </w:rPr>
+        <w:t xml:space="preserve">Q.11 [line 124] Were the ParticleClass instances deleted? If so, how? </w:t>
       </w:r>
     </w:p>
     <w:p>
@@ -447,39 +386,7 @@
           <w:b/>
           <w:bCs/>
         </w:rPr>
-        <w:t xml:space="preserve">Q.13 [line 126] Your IDE might suggest to use </w:t>
-      </w:r>
-      <w:proofErr w:type="spellStart"/>
-      <w:r>
-        <w:rPr>
-          <w:b/>
-          <w:bCs/>
-        </w:rPr>
-        <w:t>emplace_back</w:t>
-      </w:r>
-      <w:proofErr w:type="spellEnd"/>
-      <w:r>
-        <w:rPr>
-          <w:b/>
-          <w:bCs/>
-        </w:rPr>
-        <w:t xml:space="preserve"> instead of </w:t>
-      </w:r>
-      <w:proofErr w:type="spellStart"/>
-      <w:r>
-        <w:rPr>
-          <w:b/>
-          <w:bCs/>
-        </w:rPr>
-        <w:t>push_back</w:t>
-      </w:r>
-      <w:proofErr w:type="spellEnd"/>
-      <w:r>
-        <w:rPr>
-          <w:b/>
-          <w:bCs/>
-        </w:rPr>
-        <w:t xml:space="preserve">. What does this mean? </w:t>
+        <w:t xml:space="preserve">Q.13 [line 126] Your IDE might suggest to use emplace_back instead of push_back. What does this mean? </w:t>
       </w:r>
     </w:p>
     <w:sectPr>

</xml_diff>

<commit_message>
UPDATE: Task 6 Q1.5 & 1.6
</commit_message>
<xml_diff>
--- a/06 - Lab - Data Structure Basics/Task 6 Answers.docx
+++ b/06 - Lab - Data Structure Basics/Task 6 Answers.docx
@@ -29,7 +29,23 @@
           <w:b/>
           <w:bCs/>
         </w:rPr>
-        <w:t xml:space="preserve">Q.1.2 [line 165] Why don't we need to write std:array here? (Is this good?) </w:t>
+        <w:t xml:space="preserve">Q.1.2 [line 165] Why don't we need to write </w:t>
+      </w:r>
+      <w:proofErr w:type="spellStart"/>
+      <w:r>
+        <w:rPr>
+          <w:b/>
+          <w:bCs/>
+        </w:rPr>
+        <w:t>std:array</w:t>
+      </w:r>
+      <w:proofErr w:type="spellEnd"/>
+      <w:r>
+        <w:rPr>
+          <w:b/>
+          <w:bCs/>
+        </w:rPr>
+        <w:t xml:space="preserve"> here? (Is this good?) </w:t>
       </w:r>
     </w:p>
     <w:p>
@@ -49,8 +65,13 @@
       </w:r>
     </w:p>
     <w:p>
-      <w:r>
-        <w:t>We’re initializing an int array with length of 3.</w:t>
+      <w:proofErr w:type="gramStart"/>
+      <w:r>
+        <w:t>We’re</w:t>
+      </w:r>
+      <w:proofErr w:type="gramEnd"/>
+      <w:r>
+        <w:t xml:space="preserve"> initializing an int array with length of 3.</w:t>
       </w:r>
     </w:p>
     <w:p>
@@ -73,8 +94,13 @@
       <w:pPr>
         <w:spacing w:after="0"/>
       </w:pPr>
-      <w:r>
-        <w:t xml:space="preserve">It’s </w:t>
+      <w:proofErr w:type="gramStart"/>
+      <w:r>
+        <w:t>It’s</w:t>
+      </w:r>
+      <w:proofErr w:type="gramEnd"/>
+      <w:r>
+        <w:t xml:space="preserve"> </w:t>
       </w:r>
       <w:r>
         <w:t>an array iterator of an int array with length 3</w:t>
@@ -121,6 +147,7 @@
     </w:p>
     <w:p>
       <w:pPr>
+        <w:spacing w:after="0"/>
         <w:rPr>
           <w:b/>
           <w:bCs/>
@@ -135,7 +162,13 @@
       </w:r>
     </w:p>
     <w:p>
-      <w:pPr>
+      <w:r>
+        <w:t>v is a reference to a1’s elements.</w:t>
+      </w:r>
+    </w:p>
+    <w:p>
+      <w:pPr>
+        <w:spacing w:after="0"/>
         <w:rPr>
           <w:b/>
           <w:bCs/>
@@ -150,6 +183,11 @@
       </w:r>
     </w:p>
     <w:p>
+      <w:r>
+        <w:t>That makes v a reference to a1’s elements.</w:t>
+      </w:r>
+    </w:p>
+    <w:p>
       <w:pPr>
         <w:rPr>
           <w:b/>
@@ -236,7 +274,23 @@
           <w:b/>
           <w:bCs/>
         </w:rPr>
-        <w:t xml:space="preserve">Q.3 [line 108] No questions for array_demo_3, it's just a demo of Struct/Class use with array. </w:t>
+        <w:t xml:space="preserve">Q.3 [line 108] No questions for array_demo_3, </w:t>
+      </w:r>
+      <w:proofErr w:type="gramStart"/>
+      <w:r>
+        <w:rPr>
+          <w:b/>
+          <w:bCs/>
+        </w:rPr>
+        <w:t>it's</w:t>
+      </w:r>
+      <w:proofErr w:type="gramEnd"/>
+      <w:r>
+        <w:rPr>
+          <w:b/>
+          <w:bCs/>
+        </w:rPr>
+        <w:t xml:space="preserve"> just a demo of Struct/Class use with array. </w:t>
       </w:r>
     </w:p>
     <w:p>
@@ -266,22 +320,70 @@
           <w:b/>
           <w:bCs/>
         </w:rPr>
-        <w:t xml:space="preserve">Q.5 [line 112] A stack has no no [] or at() method - why? </w:t>
-      </w:r>
-    </w:p>
-    <w:p>
-      <w:pPr>
-        <w:rPr>
-          <w:b/>
-          <w:bCs/>
-        </w:rPr>
-      </w:pPr>
-      <w:r>
-        <w:rPr>
-          <w:b/>
-          <w:bCs/>
-        </w:rPr>
-        <w:t xml:space="preserve">Q.6 [line 115] What is the difference between a stack.pop() and a queue.pop() ? </w:t>
+        <w:t xml:space="preserve">Q.5 [line 112] A stack has no </w:t>
+      </w:r>
+      <w:proofErr w:type="spellStart"/>
+      <w:r>
+        <w:rPr>
+          <w:b/>
+          <w:bCs/>
+        </w:rPr>
+        <w:t>no</w:t>
+      </w:r>
+      <w:proofErr w:type="spellEnd"/>
+      <w:r>
+        <w:rPr>
+          <w:b/>
+          <w:bCs/>
+        </w:rPr>
+        <w:t xml:space="preserve"> [] or at() method - why? </w:t>
+      </w:r>
+    </w:p>
+    <w:p>
+      <w:pPr>
+        <w:rPr>
+          <w:b/>
+          <w:bCs/>
+        </w:rPr>
+      </w:pPr>
+      <w:r>
+        <w:rPr>
+          <w:b/>
+          <w:bCs/>
+        </w:rPr>
+        <w:t xml:space="preserve">Q.6 [line 115] What is the difference between a </w:t>
+      </w:r>
+      <w:proofErr w:type="spellStart"/>
+      <w:r>
+        <w:rPr>
+          <w:b/>
+          <w:bCs/>
+        </w:rPr>
+        <w:t>stack.pop</w:t>
+      </w:r>
+      <w:proofErr w:type="spellEnd"/>
+      <w:r>
+        <w:rPr>
+          <w:b/>
+          <w:bCs/>
+        </w:rPr>
+        <w:t xml:space="preserve">() and a </w:t>
+      </w:r>
+      <w:proofErr w:type="spellStart"/>
+      <w:r>
+        <w:rPr>
+          <w:b/>
+          <w:bCs/>
+        </w:rPr>
+        <w:t>queue.pop</w:t>
+      </w:r>
+      <w:proofErr w:type="spellEnd"/>
+      <w:r>
+        <w:rPr>
+          <w:b/>
+          <w:bCs/>
+        </w:rPr>
+        <w:t xml:space="preserve">() ? </w:t>
       </w:r>
     </w:p>
     <w:p>
@@ -326,37 +428,85 @@
           <w:b/>
           <w:bCs/>
         </w:rPr>
-        <w:t xml:space="preserve">Q.9 [line 122] Was max_size and size the same? (Can they be different?) </w:t>
-      </w:r>
-    </w:p>
-    <w:p>
-      <w:pPr>
-        <w:rPr>
-          <w:b/>
-          <w:bCs/>
-        </w:rPr>
-      </w:pPr>
-      <w:r>
-        <w:rPr>
-          <w:b/>
-          <w:bCs/>
-        </w:rPr>
-        <w:t xml:space="preserve">Q.10 [line 123] Which ParticleClass constructor was called? </w:t>
-      </w:r>
-    </w:p>
-    <w:p>
-      <w:pPr>
-        <w:rPr>
-          <w:b/>
-          <w:bCs/>
-        </w:rPr>
-      </w:pPr>
-      <w:r>
-        <w:rPr>
-          <w:b/>
-          <w:bCs/>
-        </w:rPr>
-        <w:t xml:space="preserve">Q.11 [line 124] Were the ParticleClass instances deleted? If so, how? </w:t>
+        <w:t xml:space="preserve">Q.9 [line 122] Was </w:t>
+      </w:r>
+      <w:proofErr w:type="spellStart"/>
+      <w:r>
+        <w:rPr>
+          <w:b/>
+          <w:bCs/>
+        </w:rPr>
+        <w:t>max_size</w:t>
+      </w:r>
+      <w:proofErr w:type="spellEnd"/>
+      <w:r>
+        <w:rPr>
+          <w:b/>
+          <w:bCs/>
+        </w:rPr>
+        <w:t xml:space="preserve"> and size the same? (Can they be different?) </w:t>
+      </w:r>
+    </w:p>
+    <w:p>
+      <w:pPr>
+        <w:rPr>
+          <w:b/>
+          <w:bCs/>
+        </w:rPr>
+      </w:pPr>
+      <w:r>
+        <w:rPr>
+          <w:b/>
+          <w:bCs/>
+        </w:rPr>
+        <w:t xml:space="preserve">Q.10 [line 123] Which </w:t>
+      </w:r>
+      <w:proofErr w:type="spellStart"/>
+      <w:r>
+        <w:rPr>
+          <w:b/>
+          <w:bCs/>
+        </w:rPr>
+        <w:t>ParticleClass</w:t>
+      </w:r>
+      <w:proofErr w:type="spellEnd"/>
+      <w:r>
+        <w:rPr>
+          <w:b/>
+          <w:bCs/>
+        </w:rPr>
+        <w:t xml:space="preserve"> constructor was called? </w:t>
+      </w:r>
+    </w:p>
+    <w:p>
+      <w:pPr>
+        <w:rPr>
+          <w:b/>
+          <w:bCs/>
+        </w:rPr>
+      </w:pPr>
+      <w:r>
+        <w:rPr>
+          <w:b/>
+          <w:bCs/>
+        </w:rPr>
+        <w:t xml:space="preserve">Q.11 [line 124] Were the </w:t>
+      </w:r>
+      <w:proofErr w:type="spellStart"/>
+      <w:r>
+        <w:rPr>
+          <w:b/>
+          <w:bCs/>
+        </w:rPr>
+        <w:t>ParticleClass</w:t>
+      </w:r>
+      <w:proofErr w:type="spellEnd"/>
+      <w:r>
+        <w:rPr>
+          <w:b/>
+          <w:bCs/>
+        </w:rPr>
+        <w:t xml:space="preserve"> instances deleted? If so, how? </w:t>
       </w:r>
     </w:p>
     <w:p>
@@ -386,7 +536,55 @@
           <w:b/>
           <w:bCs/>
         </w:rPr>
-        <w:t xml:space="preserve">Q.13 [line 126] Your IDE might suggest to use emplace_back instead of push_back. What does this mean? </w:t>
+        <w:t xml:space="preserve">Q.13 [line 126] Your IDE might suggest </w:t>
+      </w:r>
+      <w:proofErr w:type="gramStart"/>
+      <w:r>
+        <w:rPr>
+          <w:b/>
+          <w:bCs/>
+        </w:rPr>
+        <w:t>to use</w:t>
+      </w:r>
+      <w:proofErr w:type="gramEnd"/>
+      <w:r>
+        <w:rPr>
+          <w:b/>
+          <w:bCs/>
+        </w:rPr>
+        <w:t xml:space="preserve"> </w:t>
+      </w:r>
+      <w:proofErr w:type="spellStart"/>
+      <w:r>
+        <w:rPr>
+          <w:b/>
+          <w:bCs/>
+        </w:rPr>
+        <w:t>emplace_back</w:t>
+      </w:r>
+      <w:proofErr w:type="spellEnd"/>
+      <w:r>
+        <w:rPr>
+          <w:b/>
+          <w:bCs/>
+        </w:rPr>
+        <w:t xml:space="preserve"> instead of </w:t>
+      </w:r>
+      <w:proofErr w:type="spellStart"/>
+      <w:r>
+        <w:rPr>
+          <w:b/>
+          <w:bCs/>
+        </w:rPr>
+        <w:t>push_back</w:t>
+      </w:r>
+      <w:proofErr w:type="spellEnd"/>
+      <w:r>
+        <w:rPr>
+          <w:b/>
+          <w:bCs/>
+        </w:rPr>
+        <w:t xml:space="preserve">. What does this mean? </w:t>
       </w:r>
     </w:p>
     <w:sectPr>

</xml_diff>

<commit_message>
UPDATE: Task 6 Q1.7
</commit_message>
<xml_diff>
--- a/06 - Lab - Data Structure Basics/Task 6 Answers.docx
+++ b/06 - Lab - Data Structure Basics/Task 6 Answers.docx
@@ -189,6 +189,7 @@
     </w:p>
     <w:p>
       <w:pPr>
+        <w:spacing w:after="0"/>
         <w:rPr>
           <w:b/>
           <w:bCs/>
@@ -200,6 +201,19 @@
           <w:bCs/>
         </w:rPr>
         <w:t xml:space="preserve">Q.1.7 [line 220] Try this. Why does a1[3] work but at(3) does not? </w:t>
+      </w:r>
+    </w:p>
+    <w:p>
+      <w:r>
+        <w:t xml:space="preserve">Both </w:t>
+      </w:r>
+      <w:proofErr w:type="gramStart"/>
+      <w:r>
+        <w:t>don’t</w:t>
+      </w:r>
+      <w:proofErr w:type="gramEnd"/>
+      <w:r>
+        <w:t xml:space="preserve"> work . . .</w:t>
       </w:r>
     </w:p>
     <w:p>

</xml_diff>

<commit_message>
UPDATE: Task 6 Q1.8 & 1.9
</commit_message>
<xml_diff>
--- a/06 - Lab - Data Structure Basics/Task 6 Answers.docx
+++ b/06 - Lab - Data Structure Basics/Task 6 Answers.docx
@@ -218,6 +218,7 @@
     </w:p>
     <w:p>
       <w:pPr>
+        <w:spacing w:after="0"/>
         <w:rPr>
           <w:b/>
           <w:bCs/>
@@ -232,7 +233,13 @@
       </w:r>
     </w:p>
     <w:p>
-      <w:pPr>
+      <w:r>
+        <w:t>An array iterator.</w:t>
+      </w:r>
+    </w:p>
+    <w:p>
+      <w:pPr>
+        <w:spacing w:after="0"/>
         <w:rPr>
           <w:b/>
           <w:bCs/>
@@ -244,6 +251,14 @@
           <w:bCs/>
         </w:rPr>
         <w:t xml:space="preserve">Q.1.9 [line 240] auto is still awesome. What is the actual type of v here? </w:t>
+      </w:r>
+    </w:p>
+    <w:p>
+      <w:r>
+        <w:t>A</w:t>
+      </w:r>
+      <w:r>
+        <w:t xml:space="preserve"> reference to a1’s elements.</w:t>
       </w:r>
     </w:p>
     <w:p>

</xml_diff>

<commit_message>
UPDATE: Task 6 Q1.10 attempt #3, use a comparator
</commit_message>
<xml_diff>
--- a/06 - Lab - Data Structure Basics/Task 6 Answers.docx
+++ b/06 - Lab - Data Structure Basics/Task 6 Answers.docx
@@ -263,6 +263,7 @@
     </w:p>
     <w:p>
       <w:pPr>
+        <w:spacing w:after="0"/>
         <w:rPr>
           <w:b/>
           <w:bCs/>
@@ -278,6 +279,61 @@
     </w:p>
     <w:p>
       <w:pPr>
+        <w:spacing w:after="0"/>
+      </w:pPr>
+      <w:r>
+        <w:drawing>
+          <wp:inline distT="0" distB="0" distL="0" distR="0" wp14:anchorId="1CDC7878" wp14:editId="51065395">
+            <wp:extent cx="3258005" cy="200053"/>
+            <wp:effectExtent l="0" t="0" r="0" b="9525"/>
+            <wp:docPr id="2" name="Picture 2"/>
+            <wp:cNvGraphicFramePr>
+              <a:graphicFrameLocks xmlns:a="http://schemas.openxmlformats.org/drawingml/2006/main" noChangeAspect="1"/>
+            </wp:cNvGraphicFramePr>
+            <a:graphic xmlns:a="http://schemas.openxmlformats.org/drawingml/2006/main">
+              <a:graphicData uri="http://schemas.openxmlformats.org/drawingml/2006/picture">
+                <pic:pic xmlns:pic="http://schemas.openxmlformats.org/drawingml/2006/picture">
+                  <pic:nvPicPr>
+                    <pic:cNvPr id="1" name=""/>
+                    <pic:cNvPicPr/>
+                  </pic:nvPicPr>
+                  <pic:blipFill>
+                    <a:blip r:embed="rId5"/>
+                    <a:stretch>
+                      <a:fillRect/>
+                    </a:stretch>
+                  </pic:blipFill>
+                  <pic:spPr>
+                    <a:xfrm>
+                      <a:off x="0" y="0"/>
+                      <a:ext cx="3258005" cy="200053"/>
+                    </a:xfrm>
+                    <a:prstGeom prst="rect">
+                      <a:avLst/>
+                    </a:prstGeom>
+                  </pic:spPr>
+                </pic:pic>
+              </a:graphicData>
+            </a:graphic>
+          </wp:inline>
+        </w:drawing>
+      </w:r>
+    </w:p>
+    <w:p>
+      <w:hyperlink r:id="rId6" w:history="1">
+        <w:r>
+          <w:rPr>
+            <w:rStyle w:val="Hyperlink"/>
+          </w:rPr>
+          <w:t>https://www.techiedelight.com/sort-vector-descending-order-cpp</w:t>
+        </w:r>
+      </w:hyperlink>
+      <w:r>
+        <w:t xml:space="preserve"> </w:t>
+      </w:r>
+    </w:p>
+    <w:p>
+      <w:pPr>
         <w:rPr>
           <w:b/>
           <w:bCs/>
@@ -565,6 +621,7 @@
           <w:b/>
           <w:bCs/>
         </w:rPr>
+        <w:lastRenderedPageBreak/>
         <w:t xml:space="preserve">Q.13 [line 126] Your IDE might suggest </w:t>
       </w:r>
       <w:proofErr w:type="gramStart"/>
@@ -1162,6 +1219,29 @@
       <w:szCs w:val="24"/>
     </w:rPr>
   </w:style>
+  <w:style w:type="character" w:styleId="Hyperlink">
+    <w:name w:val="Hyperlink"/>
+    <w:basedOn w:val="DefaultParagraphFont"/>
+    <w:uiPriority w:val="99"/>
+    <w:unhideWhenUsed/>
+    <w:rsid w:val="00FE0E2B"/>
+    <w:rPr>
+      <w:color w:val="0563C1" w:themeColor="hyperlink"/>
+      <w:u w:val="single"/>
+    </w:rPr>
+  </w:style>
+  <w:style w:type="character" w:styleId="UnresolvedMention">
+    <w:name w:val="Unresolved Mention"/>
+    <w:basedOn w:val="DefaultParagraphFont"/>
+    <w:uiPriority w:val="99"/>
+    <w:semiHidden/>
+    <w:unhideWhenUsed/>
+    <w:rsid w:val="00FE0E2B"/>
+    <w:rPr>
+      <w:color w:val="605E5C"/>
+      <w:shd w:val="clear" w:color="auto" w:fill="E1DFDD"/>
+    </w:rPr>
+  </w:style>
 </w:styles>
 </file>
 

</xml_diff>

<commit_message>
UPDATE: Task 6 Q2
</commit_message>
<xml_diff>
--- a/06 - Lab - Data Structure Basics/Task 6 Answers.docx
+++ b/06 - Lab - Data Structure Basics/Task 6 Answers.docx
@@ -29,23 +29,7 @@
           <w:b/>
           <w:bCs/>
         </w:rPr>
-        <w:t xml:space="preserve">Q.1.2 [line 165] Why don't we need to write </w:t>
-      </w:r>
-      <w:proofErr w:type="spellStart"/>
-      <w:r>
-        <w:rPr>
-          <w:b/>
-          <w:bCs/>
-        </w:rPr>
-        <w:t>std:array</w:t>
-      </w:r>
-      <w:proofErr w:type="spellEnd"/>
-      <w:r>
-        <w:rPr>
-          <w:b/>
-          <w:bCs/>
-        </w:rPr>
-        <w:t xml:space="preserve"> here? (Is this good?) </w:t>
+        <w:t xml:space="preserve">Q.1.2 [line 165] Why don't we need to write std:array here? (Is this good?) </w:t>
       </w:r>
     </w:p>
     <w:p>
@@ -65,13 +49,8 @@
       </w:r>
     </w:p>
     <w:p>
-      <w:proofErr w:type="gramStart"/>
-      <w:r>
-        <w:t>We’re</w:t>
-      </w:r>
-      <w:proofErr w:type="gramEnd"/>
-      <w:r>
-        <w:t xml:space="preserve"> initializing an int array with length of 3.</w:t>
+      <w:r>
+        <w:t>We’re initializing an int array with length of 3.</w:t>
       </w:r>
     </w:p>
     <w:p>
@@ -94,13 +73,8 @@
       <w:pPr>
         <w:spacing w:after="0"/>
       </w:pPr>
-      <w:proofErr w:type="gramStart"/>
-      <w:r>
-        <w:t>It’s</w:t>
-      </w:r>
-      <w:proofErr w:type="gramEnd"/>
-      <w:r>
-        <w:t xml:space="preserve"> </w:t>
+      <w:r>
+        <w:t xml:space="preserve">It’s </w:t>
       </w:r>
       <w:r>
         <w:t>an array iterator of an int array with length 3</w:t>
@@ -205,15 +179,7 @@
     </w:p>
     <w:p>
       <w:r>
-        <w:t xml:space="preserve">Both </w:t>
-      </w:r>
-      <w:proofErr w:type="gramStart"/>
-      <w:r>
-        <w:t>don’t</w:t>
-      </w:r>
-      <w:proofErr w:type="gramEnd"/>
-      <w:r>
-        <w:t xml:space="preserve"> work . . .</w:t>
+        <w:t>Both don’t work . . .</w:t>
       </w:r>
     </w:p>
     <w:p>
@@ -334,6 +300,7 @@
     </w:p>
     <w:p>
       <w:pPr>
+        <w:spacing w:after="0"/>
         <w:rPr>
           <w:b/>
           <w:bCs/>
@@ -348,34 +315,32 @@
       </w:r>
     </w:p>
     <w:p>
-      <w:pPr>
-        <w:rPr>
-          <w:b/>
-          <w:bCs/>
-        </w:rPr>
-      </w:pPr>
-      <w:r>
-        <w:rPr>
-          <w:b/>
-          <w:bCs/>
-        </w:rPr>
-        <w:t xml:space="preserve">Q.3 [line 108] No questions for array_demo_3, </w:t>
-      </w:r>
-      <w:proofErr w:type="gramStart"/>
-      <w:r>
-        <w:rPr>
-          <w:b/>
-          <w:bCs/>
-        </w:rPr>
-        <w:t>it's</w:t>
-      </w:r>
-      <w:proofErr w:type="gramEnd"/>
-      <w:r>
-        <w:rPr>
-          <w:b/>
-          <w:bCs/>
-        </w:rPr>
-        <w:t xml:space="preserve"> just a demo of Struct/Class use with array. </w:t>
+      <w:r>
+        <w:t>It</w:t>
+      </w:r>
+      <w:r>
+        <w:t xml:space="preserve"> seems to be </w:t>
+      </w:r>
+      <w:r>
+        <w:t>the</w:t>
+      </w:r>
+      <w:r>
+        <w:t xml:space="preserve"> quicker way of declaring a variable that has the same values as a different variable</w:t>
+      </w:r>
+    </w:p>
+    <w:p>
+      <w:pPr>
+        <w:rPr>
+          <w:b/>
+          <w:bCs/>
+        </w:rPr>
+      </w:pPr>
+      <w:r>
+        <w:rPr>
+          <w:b/>
+          <w:bCs/>
+        </w:rPr>
+        <w:t xml:space="preserve">Q.3 [line 108] No questions for array_demo_3, it's just a demo of Struct/Class use with array. </w:t>
       </w:r>
     </w:p>
     <w:p>
@@ -405,70 +370,22 @@
           <w:b/>
           <w:bCs/>
         </w:rPr>
-        <w:t xml:space="preserve">Q.5 [line 112] A stack has no </w:t>
-      </w:r>
-      <w:proofErr w:type="spellStart"/>
-      <w:r>
-        <w:rPr>
-          <w:b/>
-          <w:bCs/>
-        </w:rPr>
-        <w:t>no</w:t>
-      </w:r>
-      <w:proofErr w:type="spellEnd"/>
-      <w:r>
-        <w:rPr>
-          <w:b/>
-          <w:bCs/>
-        </w:rPr>
-        <w:t xml:space="preserve"> [] or at() method - why? </w:t>
-      </w:r>
-    </w:p>
-    <w:p>
-      <w:pPr>
-        <w:rPr>
-          <w:b/>
-          <w:bCs/>
-        </w:rPr>
-      </w:pPr>
-      <w:r>
-        <w:rPr>
-          <w:b/>
-          <w:bCs/>
-        </w:rPr>
-        <w:t xml:space="preserve">Q.6 [line 115] What is the difference between a </w:t>
-      </w:r>
-      <w:proofErr w:type="spellStart"/>
-      <w:r>
-        <w:rPr>
-          <w:b/>
-          <w:bCs/>
-        </w:rPr>
-        <w:t>stack.pop</w:t>
-      </w:r>
-      <w:proofErr w:type="spellEnd"/>
-      <w:r>
-        <w:rPr>
-          <w:b/>
-          <w:bCs/>
-        </w:rPr>
-        <w:t xml:space="preserve">() and a </w:t>
-      </w:r>
-      <w:proofErr w:type="spellStart"/>
-      <w:r>
-        <w:rPr>
-          <w:b/>
-          <w:bCs/>
-        </w:rPr>
-        <w:t>queue.pop</w:t>
-      </w:r>
-      <w:proofErr w:type="spellEnd"/>
-      <w:r>
-        <w:rPr>
-          <w:b/>
-          <w:bCs/>
-        </w:rPr>
-        <w:t xml:space="preserve">() ? </w:t>
+        <w:t xml:space="preserve">Q.5 [line 112] A stack has no no [] or at() method - why? </w:t>
+      </w:r>
+    </w:p>
+    <w:p>
+      <w:pPr>
+        <w:rPr>
+          <w:b/>
+          <w:bCs/>
+        </w:rPr>
+      </w:pPr>
+      <w:r>
+        <w:rPr>
+          <w:b/>
+          <w:bCs/>
+        </w:rPr>
+        <w:t xml:space="preserve">Q.6 [line 115] What is the difference between a stack.pop() and a queue.pop() ? </w:t>
       </w:r>
     </w:p>
     <w:p>
@@ -513,99 +430,52 @@
           <w:b/>
           <w:bCs/>
         </w:rPr>
-        <w:t xml:space="preserve">Q.9 [line 122] Was </w:t>
-      </w:r>
-      <w:proofErr w:type="spellStart"/>
-      <w:r>
-        <w:rPr>
-          <w:b/>
-          <w:bCs/>
-        </w:rPr>
-        <w:t>max_size</w:t>
-      </w:r>
-      <w:proofErr w:type="spellEnd"/>
-      <w:r>
-        <w:rPr>
-          <w:b/>
-          <w:bCs/>
-        </w:rPr>
-        <w:t xml:space="preserve"> and size the same? (Can they be different?) </w:t>
-      </w:r>
-    </w:p>
-    <w:p>
-      <w:pPr>
-        <w:rPr>
-          <w:b/>
-          <w:bCs/>
-        </w:rPr>
-      </w:pPr>
-      <w:r>
-        <w:rPr>
-          <w:b/>
-          <w:bCs/>
-        </w:rPr>
-        <w:t xml:space="preserve">Q.10 [line 123] Which </w:t>
-      </w:r>
-      <w:proofErr w:type="spellStart"/>
-      <w:r>
-        <w:rPr>
-          <w:b/>
-          <w:bCs/>
-        </w:rPr>
-        <w:t>ParticleClass</w:t>
-      </w:r>
-      <w:proofErr w:type="spellEnd"/>
-      <w:r>
-        <w:rPr>
-          <w:b/>
-          <w:bCs/>
-        </w:rPr>
-        <w:t xml:space="preserve"> constructor was called? </w:t>
-      </w:r>
-    </w:p>
-    <w:p>
-      <w:pPr>
-        <w:rPr>
-          <w:b/>
-          <w:bCs/>
-        </w:rPr>
-      </w:pPr>
-      <w:r>
-        <w:rPr>
-          <w:b/>
-          <w:bCs/>
-        </w:rPr>
-        <w:t xml:space="preserve">Q.11 [line 124] Were the </w:t>
-      </w:r>
-      <w:proofErr w:type="spellStart"/>
-      <w:r>
-        <w:rPr>
-          <w:b/>
-          <w:bCs/>
-        </w:rPr>
-        <w:t>ParticleClass</w:t>
-      </w:r>
-      <w:proofErr w:type="spellEnd"/>
-      <w:r>
-        <w:rPr>
-          <w:b/>
-          <w:bCs/>
-        </w:rPr>
-        <w:t xml:space="preserve"> instances deleted? If so, how? </w:t>
-      </w:r>
-    </w:p>
-    <w:p>
-      <w:pPr>
-        <w:rPr>
-          <w:b/>
-          <w:bCs/>
-        </w:rPr>
-      </w:pPr>
-      <w:r>
-        <w:rPr>
-          <w:b/>
-          <w:bCs/>
-        </w:rPr>
+        <w:t xml:space="preserve">Q.9 [line 122] Was max_size and size the same? (Can they be different?) </w:t>
+      </w:r>
+    </w:p>
+    <w:p>
+      <w:pPr>
+        <w:rPr>
+          <w:b/>
+          <w:bCs/>
+        </w:rPr>
+      </w:pPr>
+      <w:r>
+        <w:rPr>
+          <w:b/>
+          <w:bCs/>
+        </w:rPr>
+        <w:t xml:space="preserve">Q.10 [line 123] Which ParticleClass constructor was called? </w:t>
+      </w:r>
+    </w:p>
+    <w:p>
+      <w:pPr>
+        <w:rPr>
+          <w:b/>
+          <w:bCs/>
+        </w:rPr>
+      </w:pPr>
+      <w:r>
+        <w:rPr>
+          <w:b/>
+          <w:bCs/>
+        </w:rPr>
+        <w:t xml:space="preserve">Q.11 [line 124] Were the ParticleClass instances deleted? If so, how? </w:t>
+      </w:r>
+    </w:p>
+    <w:p>
+      <w:pPr>
+        <w:rPr>
+          <w:b/>
+          <w:bCs/>
+        </w:rPr>
+      </w:pPr>
+      <w:r>
+        <w:rPr>
+          <w:b/>
+          <w:bCs/>
+        </w:rPr>
+        <w:lastRenderedPageBreak/>
         <w:t xml:space="preserve">Q.12 [line 125] Was the vector instance deleted? If so, how do you know this? </w:t>
       </w:r>
     </w:p>
@@ -621,56 +491,7 @@
           <w:b/>
           <w:bCs/>
         </w:rPr>
-        <w:lastRenderedPageBreak/>
-        <w:t xml:space="preserve">Q.13 [line 126] Your IDE might suggest </w:t>
-      </w:r>
-      <w:proofErr w:type="gramStart"/>
-      <w:r>
-        <w:rPr>
-          <w:b/>
-          <w:bCs/>
-        </w:rPr>
-        <w:t>to use</w:t>
-      </w:r>
-      <w:proofErr w:type="gramEnd"/>
-      <w:r>
-        <w:rPr>
-          <w:b/>
-          <w:bCs/>
-        </w:rPr>
-        <w:t xml:space="preserve"> </w:t>
-      </w:r>
-      <w:proofErr w:type="spellStart"/>
-      <w:r>
-        <w:rPr>
-          <w:b/>
-          <w:bCs/>
-        </w:rPr>
-        <w:t>emplace_back</w:t>
-      </w:r>
-      <w:proofErr w:type="spellEnd"/>
-      <w:r>
-        <w:rPr>
-          <w:b/>
-          <w:bCs/>
-        </w:rPr>
-        <w:t xml:space="preserve"> instead of </w:t>
-      </w:r>
-      <w:proofErr w:type="spellStart"/>
-      <w:r>
-        <w:rPr>
-          <w:b/>
-          <w:bCs/>
-        </w:rPr>
-        <w:t>push_back</w:t>
-      </w:r>
-      <w:proofErr w:type="spellEnd"/>
-      <w:r>
-        <w:rPr>
-          <w:b/>
-          <w:bCs/>
-        </w:rPr>
-        <w:t xml:space="preserve">. What does this mean? </w:t>
+        <w:t xml:space="preserve">Q.13 [line 126] Your IDE might suggest to use emplace_back instead of push_back. What does this mean? </w:t>
       </w:r>
     </w:p>
     <w:sectPr>

</xml_diff>

<commit_message>
UPDATE: Task 6 Q4
</commit_message>
<xml_diff>
--- a/06 - Lab - Data Structure Basics/Task 6 Answers.docx
+++ b/06 - Lab - Data Structure Basics/Task 6 Answers.docx
@@ -29,7 +29,23 @@
           <w:b/>
           <w:bCs/>
         </w:rPr>
-        <w:t xml:space="preserve">Q.1.2 [line 165] Why don't we need to write std:array here? (Is this good?) </w:t>
+        <w:t xml:space="preserve">Q.1.2 [line 165] Why don't we need to write </w:t>
+      </w:r>
+      <w:proofErr w:type="spellStart"/>
+      <w:r>
+        <w:rPr>
+          <w:b/>
+          <w:bCs/>
+        </w:rPr>
+        <w:t>std:array</w:t>
+      </w:r>
+      <w:proofErr w:type="spellEnd"/>
+      <w:r>
+        <w:rPr>
+          <w:b/>
+          <w:bCs/>
+        </w:rPr>
+        <w:t xml:space="preserve"> here? (Is this good?) </w:t>
       </w:r>
     </w:p>
     <w:p>
@@ -49,8 +65,13 @@
       </w:r>
     </w:p>
     <w:p>
-      <w:r>
-        <w:t>We’re initializing an int array with length of 3.</w:t>
+      <w:proofErr w:type="gramStart"/>
+      <w:r>
+        <w:t>We’re</w:t>
+      </w:r>
+      <w:proofErr w:type="gramEnd"/>
+      <w:r>
+        <w:t xml:space="preserve"> initializing an int array with length of 3.</w:t>
       </w:r>
     </w:p>
     <w:p>
@@ -73,8 +94,13 @@
       <w:pPr>
         <w:spacing w:after="0"/>
       </w:pPr>
-      <w:r>
-        <w:t xml:space="preserve">It’s </w:t>
+      <w:proofErr w:type="gramStart"/>
+      <w:r>
+        <w:t>It’s</w:t>
+      </w:r>
+      <w:proofErr w:type="gramEnd"/>
+      <w:r>
+        <w:t xml:space="preserve"> </w:t>
       </w:r>
       <w:r>
         <w:t>an array iterator of an int array with length 3</w:t>
@@ -179,7 +205,15 @@
     </w:p>
     <w:p>
       <w:r>
-        <w:t>Both don’t work . . .</w:t>
+        <w:t xml:space="preserve">Both </w:t>
+      </w:r>
+      <w:proofErr w:type="gramStart"/>
+      <w:r>
+        <w:t>don’t</w:t>
+      </w:r>
+      <w:proofErr w:type="gramEnd"/>
+      <w:r>
+        <w:t xml:space="preserve"> work . . .</w:t>
       </w:r>
     </w:p>
     <w:p>
@@ -340,11 +374,28 @@
           <w:b/>
           <w:bCs/>
         </w:rPr>
-        <w:t xml:space="preserve">Q.3 [line 108] No questions for array_demo_3, it's just a demo of Struct/Class use with array. </w:t>
-      </w:r>
-    </w:p>
-    <w:p>
-      <w:pPr>
+        <w:t xml:space="preserve">Q.3 [line 108] No questions for array_demo_3, </w:t>
+      </w:r>
+      <w:proofErr w:type="gramStart"/>
+      <w:r>
+        <w:rPr>
+          <w:b/>
+          <w:bCs/>
+        </w:rPr>
+        <w:t>it's</w:t>
+      </w:r>
+      <w:proofErr w:type="gramEnd"/>
+      <w:r>
+        <w:rPr>
+          <w:b/>
+          <w:bCs/>
+        </w:rPr>
+        <w:t xml:space="preserve"> just a demo of Struct/Class use with array. </w:t>
+      </w:r>
+    </w:p>
+    <w:p>
+      <w:pPr>
+        <w:spacing w:after="0"/>
         <w:rPr>
           <w:b/>
           <w:bCs/>
@@ -359,33 +410,86 @@
       </w:r>
     </w:p>
     <w:p>
-      <w:pPr>
-        <w:rPr>
-          <w:b/>
-          <w:bCs/>
-        </w:rPr>
-      </w:pPr>
-      <w:r>
-        <w:rPr>
-          <w:b/>
-          <w:bCs/>
-        </w:rPr>
-        <w:t xml:space="preserve">Q.5 [line 112] A stack has no no [] or at() method - why? </w:t>
-      </w:r>
-    </w:p>
-    <w:p>
-      <w:pPr>
-        <w:rPr>
-          <w:b/>
-          <w:bCs/>
-        </w:rPr>
-      </w:pPr>
-      <w:r>
-        <w:rPr>
-          <w:b/>
-          <w:bCs/>
-        </w:rPr>
-        <w:t xml:space="preserve">Q.6 [line 115] What is the difference between a stack.pop() and a queue.pop() ? </w:t>
+      <w:r>
+        <w:t>Add = push(), Remove = pop()</w:t>
+      </w:r>
+    </w:p>
+    <w:p>
+      <w:pPr>
+        <w:rPr>
+          <w:b/>
+          <w:bCs/>
+        </w:rPr>
+      </w:pPr>
+      <w:r>
+        <w:rPr>
+          <w:b/>
+          <w:bCs/>
+        </w:rPr>
+        <w:t xml:space="preserve">Q.5 [line 112] A stack has no </w:t>
+      </w:r>
+      <w:proofErr w:type="spellStart"/>
+      <w:r>
+        <w:rPr>
+          <w:b/>
+          <w:bCs/>
+        </w:rPr>
+        <w:t>no</w:t>
+      </w:r>
+      <w:proofErr w:type="spellEnd"/>
+      <w:r>
+        <w:rPr>
+          <w:b/>
+          <w:bCs/>
+        </w:rPr>
+        <w:t xml:space="preserve"> [] or at() method - why? </w:t>
+      </w:r>
+    </w:p>
+    <w:p>
+      <w:pPr>
+        <w:rPr>
+          <w:b/>
+          <w:bCs/>
+        </w:rPr>
+      </w:pPr>
+      <w:r>
+        <w:rPr>
+          <w:b/>
+          <w:bCs/>
+        </w:rPr>
+        <w:t xml:space="preserve">Q.6 [line 115] What is the difference between a </w:t>
+      </w:r>
+      <w:proofErr w:type="spellStart"/>
+      <w:r>
+        <w:rPr>
+          <w:b/>
+          <w:bCs/>
+        </w:rPr>
+        <w:t>stack.pop</w:t>
+      </w:r>
+      <w:proofErr w:type="spellEnd"/>
+      <w:r>
+        <w:rPr>
+          <w:b/>
+          <w:bCs/>
+        </w:rPr>
+        <w:t xml:space="preserve">() and a </w:t>
+      </w:r>
+      <w:proofErr w:type="spellStart"/>
+      <w:r>
+        <w:rPr>
+          <w:b/>
+          <w:bCs/>
+        </w:rPr>
+        <w:t>queue.pop</w:t>
+      </w:r>
+      <w:proofErr w:type="spellEnd"/>
+      <w:r>
+        <w:rPr>
+          <w:b/>
+          <w:bCs/>
+        </w:rPr>
+        <w:t xml:space="preserve">() ? </w:t>
       </w:r>
     </w:p>
     <w:p>
@@ -430,37 +534,85 @@
           <w:b/>
           <w:bCs/>
         </w:rPr>
-        <w:t xml:space="preserve">Q.9 [line 122] Was max_size and size the same? (Can they be different?) </w:t>
-      </w:r>
-    </w:p>
-    <w:p>
-      <w:pPr>
-        <w:rPr>
-          <w:b/>
-          <w:bCs/>
-        </w:rPr>
-      </w:pPr>
-      <w:r>
-        <w:rPr>
-          <w:b/>
-          <w:bCs/>
-        </w:rPr>
-        <w:t xml:space="preserve">Q.10 [line 123] Which ParticleClass constructor was called? </w:t>
-      </w:r>
-    </w:p>
-    <w:p>
-      <w:pPr>
-        <w:rPr>
-          <w:b/>
-          <w:bCs/>
-        </w:rPr>
-      </w:pPr>
-      <w:r>
-        <w:rPr>
-          <w:b/>
-          <w:bCs/>
-        </w:rPr>
-        <w:t xml:space="preserve">Q.11 [line 124] Were the ParticleClass instances deleted? If so, how? </w:t>
+        <w:t xml:space="preserve">Q.9 [line 122] Was </w:t>
+      </w:r>
+      <w:proofErr w:type="spellStart"/>
+      <w:r>
+        <w:rPr>
+          <w:b/>
+          <w:bCs/>
+        </w:rPr>
+        <w:t>max_size</w:t>
+      </w:r>
+      <w:proofErr w:type="spellEnd"/>
+      <w:r>
+        <w:rPr>
+          <w:b/>
+          <w:bCs/>
+        </w:rPr>
+        <w:t xml:space="preserve"> and size the same? (Can they be different?) </w:t>
+      </w:r>
+    </w:p>
+    <w:p>
+      <w:pPr>
+        <w:rPr>
+          <w:b/>
+          <w:bCs/>
+        </w:rPr>
+      </w:pPr>
+      <w:r>
+        <w:rPr>
+          <w:b/>
+          <w:bCs/>
+        </w:rPr>
+        <w:t xml:space="preserve">Q.10 [line 123] Which </w:t>
+      </w:r>
+      <w:proofErr w:type="spellStart"/>
+      <w:r>
+        <w:rPr>
+          <w:b/>
+          <w:bCs/>
+        </w:rPr>
+        <w:t>ParticleClass</w:t>
+      </w:r>
+      <w:proofErr w:type="spellEnd"/>
+      <w:r>
+        <w:rPr>
+          <w:b/>
+          <w:bCs/>
+        </w:rPr>
+        <w:t xml:space="preserve"> constructor was called? </w:t>
+      </w:r>
+    </w:p>
+    <w:p>
+      <w:pPr>
+        <w:rPr>
+          <w:b/>
+          <w:bCs/>
+        </w:rPr>
+      </w:pPr>
+      <w:r>
+        <w:rPr>
+          <w:b/>
+          <w:bCs/>
+        </w:rPr>
+        <w:t xml:space="preserve">Q.11 [line 124] Were the </w:t>
+      </w:r>
+      <w:proofErr w:type="spellStart"/>
+      <w:r>
+        <w:rPr>
+          <w:b/>
+          <w:bCs/>
+        </w:rPr>
+        <w:t>ParticleClass</w:t>
+      </w:r>
+      <w:proofErr w:type="spellEnd"/>
+      <w:r>
+        <w:rPr>
+          <w:b/>
+          <w:bCs/>
+        </w:rPr>
+        <w:t xml:space="preserve"> instances deleted? If so, how? </w:t>
       </w:r>
     </w:p>
     <w:p>
@@ -491,7 +643,55 @@
           <w:b/>
           <w:bCs/>
         </w:rPr>
-        <w:t xml:space="preserve">Q.13 [line 126] Your IDE might suggest to use emplace_back instead of push_back. What does this mean? </w:t>
+        <w:t xml:space="preserve">Q.13 [line 126] Your IDE might suggest </w:t>
+      </w:r>
+      <w:proofErr w:type="gramStart"/>
+      <w:r>
+        <w:rPr>
+          <w:b/>
+          <w:bCs/>
+        </w:rPr>
+        <w:t>to use</w:t>
+      </w:r>
+      <w:proofErr w:type="gramEnd"/>
+      <w:r>
+        <w:rPr>
+          <w:b/>
+          <w:bCs/>
+        </w:rPr>
+        <w:t xml:space="preserve"> </w:t>
+      </w:r>
+      <w:proofErr w:type="spellStart"/>
+      <w:r>
+        <w:rPr>
+          <w:b/>
+          <w:bCs/>
+        </w:rPr>
+        <w:t>emplace_back</w:t>
+      </w:r>
+      <w:proofErr w:type="spellEnd"/>
+      <w:r>
+        <w:rPr>
+          <w:b/>
+          <w:bCs/>
+        </w:rPr>
+        <w:t xml:space="preserve"> instead of </w:t>
+      </w:r>
+      <w:proofErr w:type="spellStart"/>
+      <w:r>
+        <w:rPr>
+          <w:b/>
+          <w:bCs/>
+        </w:rPr>
+        <w:t>push_back</w:t>
+      </w:r>
+      <w:proofErr w:type="spellEnd"/>
+      <w:r>
+        <w:rPr>
+          <w:b/>
+          <w:bCs/>
+        </w:rPr>
+        <w:t xml:space="preserve">. What does this mean? </w:t>
       </w:r>
     </w:p>
     <w:sectPr>
@@ -976,7 +1176,6 @@
   <w:style w:type="character" w:default="1" w:styleId="DefaultParagraphFont">
     <w:name w:val="Default Paragraph Font"/>
     <w:uiPriority w:val="1"/>
-    <w:semiHidden/>
     <w:unhideWhenUsed/>
   </w:style>
   <w:style w:type="table" w:default="1" w:styleId="TableNormal">

</xml_diff>

<commit_message>
UPDATE: Task 6 Q6
</commit_message>
<xml_diff>
--- a/06 - Lab - Data Structure Basics/Task 6 Answers.docx
+++ b/06 - Lab - Data Structure Basics/Task 6 Answers.docx
@@ -29,23 +29,7 @@
           <w:b/>
           <w:bCs/>
         </w:rPr>
-        <w:t xml:space="preserve">Q.1.2 [line 165] Why don't we need to write </w:t>
-      </w:r>
-      <w:proofErr w:type="spellStart"/>
-      <w:r>
-        <w:rPr>
-          <w:b/>
-          <w:bCs/>
-        </w:rPr>
-        <w:t>std:array</w:t>
-      </w:r>
-      <w:proofErr w:type="spellEnd"/>
-      <w:r>
-        <w:rPr>
-          <w:b/>
-          <w:bCs/>
-        </w:rPr>
-        <w:t xml:space="preserve"> here? (Is this good?) </w:t>
+        <w:t xml:space="preserve">Q.1.2 [line 165] Why don't we need to write std:array here? (Is this good?) </w:t>
       </w:r>
     </w:p>
     <w:p>
@@ -65,13 +49,8 @@
       </w:r>
     </w:p>
     <w:p>
-      <w:proofErr w:type="gramStart"/>
-      <w:r>
-        <w:t>We’re</w:t>
-      </w:r>
-      <w:proofErr w:type="gramEnd"/>
-      <w:r>
-        <w:t xml:space="preserve"> initializing an int array with length of 3.</w:t>
+      <w:r>
+        <w:t>We’re initializing an int array with length of 3.</w:t>
       </w:r>
     </w:p>
     <w:p>
@@ -94,13 +73,8 @@
       <w:pPr>
         <w:spacing w:after="0"/>
       </w:pPr>
-      <w:proofErr w:type="gramStart"/>
-      <w:r>
-        <w:t>It’s</w:t>
-      </w:r>
-      <w:proofErr w:type="gramEnd"/>
-      <w:r>
-        <w:t xml:space="preserve"> </w:t>
+      <w:r>
+        <w:t xml:space="preserve">It’s </w:t>
       </w:r>
       <w:r>
         <w:t>an array iterator of an int array with length 3</w:t>
@@ -205,15 +179,7 @@
     </w:p>
     <w:p>
       <w:r>
-        <w:t xml:space="preserve">Both </w:t>
-      </w:r>
-      <w:proofErr w:type="gramStart"/>
-      <w:r>
-        <w:t>don’t</w:t>
-      </w:r>
-      <w:proofErr w:type="gramEnd"/>
-      <w:r>
-        <w:t xml:space="preserve"> work . . .</w:t>
+        <w:t>Both don’t work . . .</w:t>
       </w:r>
     </w:p>
     <w:p>
@@ -374,23 +340,7 @@
           <w:b/>
           <w:bCs/>
         </w:rPr>
-        <w:t xml:space="preserve">Q.3 [line 108] No questions for array_demo_3, </w:t>
-      </w:r>
-      <w:proofErr w:type="gramStart"/>
-      <w:r>
-        <w:rPr>
-          <w:b/>
-          <w:bCs/>
-        </w:rPr>
-        <w:t>it's</w:t>
-      </w:r>
-      <w:proofErr w:type="gramEnd"/>
-      <w:r>
-        <w:rPr>
-          <w:b/>
-          <w:bCs/>
-        </w:rPr>
-        <w:t xml:space="preserve"> just a demo of Struct/Class use with array. </w:t>
+        <w:t xml:space="preserve">Q.3 [line 108] No questions for array_demo_3, it's just a demo of Struct/Class use with array. </w:t>
       </w:r>
     </w:p>
     <w:p>
@@ -426,70 +376,39 @@
           <w:b/>
           <w:bCs/>
         </w:rPr>
-        <w:t xml:space="preserve">Q.5 [line 112] A stack has no </w:t>
-      </w:r>
-      <w:proofErr w:type="spellStart"/>
-      <w:r>
-        <w:rPr>
-          <w:b/>
-          <w:bCs/>
-        </w:rPr>
-        <w:t>no</w:t>
-      </w:r>
-      <w:proofErr w:type="spellEnd"/>
-      <w:r>
-        <w:rPr>
-          <w:b/>
-          <w:bCs/>
-        </w:rPr>
-        <w:t xml:space="preserve"> [] or at() method - why? </w:t>
-      </w:r>
-    </w:p>
-    <w:p>
-      <w:pPr>
-        <w:rPr>
-          <w:b/>
-          <w:bCs/>
-        </w:rPr>
-      </w:pPr>
-      <w:r>
-        <w:rPr>
-          <w:b/>
-          <w:bCs/>
-        </w:rPr>
-        <w:t xml:space="preserve">Q.6 [line 115] What is the difference between a </w:t>
-      </w:r>
-      <w:proofErr w:type="spellStart"/>
-      <w:r>
-        <w:rPr>
-          <w:b/>
-          <w:bCs/>
-        </w:rPr>
-        <w:t>stack.pop</w:t>
-      </w:r>
-      <w:proofErr w:type="spellEnd"/>
-      <w:r>
-        <w:rPr>
-          <w:b/>
-          <w:bCs/>
-        </w:rPr>
-        <w:t xml:space="preserve">() and a </w:t>
-      </w:r>
-      <w:proofErr w:type="spellStart"/>
-      <w:r>
-        <w:rPr>
-          <w:b/>
-          <w:bCs/>
-        </w:rPr>
-        <w:t>queue.pop</w:t>
-      </w:r>
-      <w:proofErr w:type="spellEnd"/>
-      <w:r>
-        <w:rPr>
-          <w:b/>
-          <w:bCs/>
-        </w:rPr>
-        <w:t xml:space="preserve">() ? </w:t>
+        <w:t xml:space="preserve">Q.5 [line 112] A stack has no no [] or at() method - why? </w:t>
+      </w:r>
+    </w:p>
+    <w:p>
+      <w:pPr>
+        <w:spacing w:after="0"/>
+      </w:pPr>
+    </w:p>
+    <w:p>
+      <w:pPr>
+        <w:spacing w:after="0"/>
+        <w:rPr>
+          <w:b/>
+          <w:bCs/>
+        </w:rPr>
+      </w:pPr>
+      <w:r>
+        <w:rPr>
+          <w:b/>
+          <w:bCs/>
+        </w:rPr>
+        <w:t xml:space="preserve">Q.6 [line 115] What is the difference between a stack.pop() and a queue.pop() ? </w:t>
+      </w:r>
+    </w:p>
+    <w:p>
+      <w:r>
+        <w:t xml:space="preserve">A stack is LIFO, but a queue is FIFO, so </w:t>
+      </w:r>
+      <w:r>
+        <w:t>stack.pop() removes the top element, whereas queue.pop() removes the oldest element in the queue</w:t>
+      </w:r>
+      <w:r>
+        <w:t>.</w:t>
       </w:r>
     </w:p>
     <w:p>
@@ -534,85 +453,7 @@
           <w:b/>
           <w:bCs/>
         </w:rPr>
-        <w:t xml:space="preserve">Q.9 [line 122] Was </w:t>
-      </w:r>
-      <w:proofErr w:type="spellStart"/>
-      <w:r>
-        <w:rPr>
-          <w:b/>
-          <w:bCs/>
-        </w:rPr>
-        <w:t>max_size</w:t>
-      </w:r>
-      <w:proofErr w:type="spellEnd"/>
-      <w:r>
-        <w:rPr>
-          <w:b/>
-          <w:bCs/>
-        </w:rPr>
-        <w:t xml:space="preserve"> and size the same? (Can they be different?) </w:t>
-      </w:r>
-    </w:p>
-    <w:p>
-      <w:pPr>
-        <w:rPr>
-          <w:b/>
-          <w:bCs/>
-        </w:rPr>
-      </w:pPr>
-      <w:r>
-        <w:rPr>
-          <w:b/>
-          <w:bCs/>
-        </w:rPr>
-        <w:t xml:space="preserve">Q.10 [line 123] Which </w:t>
-      </w:r>
-      <w:proofErr w:type="spellStart"/>
-      <w:r>
-        <w:rPr>
-          <w:b/>
-          <w:bCs/>
-        </w:rPr>
-        <w:t>ParticleClass</w:t>
-      </w:r>
-      <w:proofErr w:type="spellEnd"/>
-      <w:r>
-        <w:rPr>
-          <w:b/>
-          <w:bCs/>
-        </w:rPr>
-        <w:t xml:space="preserve"> constructor was called? </w:t>
-      </w:r>
-    </w:p>
-    <w:p>
-      <w:pPr>
-        <w:rPr>
-          <w:b/>
-          <w:bCs/>
-        </w:rPr>
-      </w:pPr>
-      <w:r>
-        <w:rPr>
-          <w:b/>
-          <w:bCs/>
-        </w:rPr>
-        <w:t xml:space="preserve">Q.11 [line 124] Were the </w:t>
-      </w:r>
-      <w:proofErr w:type="spellStart"/>
-      <w:r>
-        <w:rPr>
-          <w:b/>
-          <w:bCs/>
-        </w:rPr>
-        <w:t>ParticleClass</w:t>
-      </w:r>
-      <w:proofErr w:type="spellEnd"/>
-      <w:r>
-        <w:rPr>
-          <w:b/>
-          <w:bCs/>
-        </w:rPr>
-        <w:t xml:space="preserve"> instances deleted? If so, how? </w:t>
+        <w:t xml:space="preserve">Q.9 [line 122] Was max_size and size the same? (Can they be different?) </w:t>
       </w:r>
     </w:p>
     <w:p>
@@ -628,6 +469,36 @@
           <w:bCs/>
         </w:rPr>
         <w:lastRenderedPageBreak/>
+        <w:t xml:space="preserve">Q.10 [line 123] Which ParticleClass constructor was called? </w:t>
+      </w:r>
+    </w:p>
+    <w:p>
+      <w:pPr>
+        <w:rPr>
+          <w:b/>
+          <w:bCs/>
+        </w:rPr>
+      </w:pPr>
+      <w:r>
+        <w:rPr>
+          <w:b/>
+          <w:bCs/>
+        </w:rPr>
+        <w:t xml:space="preserve">Q.11 [line 124] Were the ParticleClass instances deleted? If so, how? </w:t>
+      </w:r>
+    </w:p>
+    <w:p>
+      <w:pPr>
+        <w:rPr>
+          <w:b/>
+          <w:bCs/>
+        </w:rPr>
+      </w:pPr>
+      <w:r>
+        <w:rPr>
+          <w:b/>
+          <w:bCs/>
+        </w:rPr>
         <w:t xml:space="preserve">Q.12 [line 125] Was the vector instance deleted? If so, how do you know this? </w:t>
       </w:r>
     </w:p>
@@ -643,55 +514,7 @@
           <w:b/>
           <w:bCs/>
         </w:rPr>
-        <w:t xml:space="preserve">Q.13 [line 126] Your IDE might suggest </w:t>
-      </w:r>
-      <w:proofErr w:type="gramStart"/>
-      <w:r>
-        <w:rPr>
-          <w:b/>
-          <w:bCs/>
-        </w:rPr>
-        <w:t>to use</w:t>
-      </w:r>
-      <w:proofErr w:type="gramEnd"/>
-      <w:r>
-        <w:rPr>
-          <w:b/>
-          <w:bCs/>
-        </w:rPr>
-        <w:t xml:space="preserve"> </w:t>
-      </w:r>
-      <w:proofErr w:type="spellStart"/>
-      <w:r>
-        <w:rPr>
-          <w:b/>
-          <w:bCs/>
-        </w:rPr>
-        <w:t>emplace_back</w:t>
-      </w:r>
-      <w:proofErr w:type="spellEnd"/>
-      <w:r>
-        <w:rPr>
-          <w:b/>
-          <w:bCs/>
-        </w:rPr>
-        <w:t xml:space="preserve"> instead of </w:t>
-      </w:r>
-      <w:proofErr w:type="spellStart"/>
-      <w:r>
-        <w:rPr>
-          <w:b/>
-          <w:bCs/>
-        </w:rPr>
-        <w:t>push_back</w:t>
-      </w:r>
-      <w:proofErr w:type="spellEnd"/>
-      <w:r>
-        <w:rPr>
-          <w:b/>
-          <w:bCs/>
-        </w:rPr>
-        <w:t xml:space="preserve">. What does this mean? </w:t>
+        <w:t xml:space="preserve">Q.13 [line 126] Your IDE might suggest to use emplace_back instead of push_back. What does this mean? </w:t>
       </w:r>
     </w:p>
     <w:sectPr>

</xml_diff>

<commit_message>
UPDATE: Task 6 Q5
</commit_message>
<xml_diff>
--- a/06 - Lab - Data Structure Basics/Task 6 Answers.docx
+++ b/06 - Lab - Data Structure Basics/Task 6 Answers.docx
@@ -366,6 +366,7 @@
     </w:p>
     <w:p>
       <w:pPr>
+        <w:spacing w:after="0"/>
         <w:rPr>
           <w:b/>
           <w:bCs/>
@@ -380,9 +381,9 @@
       </w:r>
     </w:p>
     <w:p>
-      <w:pPr>
-        <w:spacing w:after="0"/>
-      </w:pPr>
+      <w:r>
+        <w:t>A stack is LIFO, so there’s not much you can do. It’s a restricted list.</w:t>
+      </w:r>
     </w:p>
     <w:p>
       <w:pPr>
@@ -428,6 +429,11 @@
     </w:p>
     <w:p>
       <w:pPr>
+        <w:spacing w:after="0"/>
+      </w:pPr>
+    </w:p>
+    <w:p>
+      <w:pPr>
         <w:rPr>
           <w:b/>
           <w:bCs/>
@@ -453,6 +459,7 @@
           <w:b/>
           <w:bCs/>
         </w:rPr>
+        <w:lastRenderedPageBreak/>
         <w:t xml:space="preserve">Q.9 [line 122] Was max_size and size the same? (Can they be different?) </w:t>
       </w:r>
     </w:p>
@@ -468,7 +475,6 @@
           <w:b/>
           <w:bCs/>
         </w:rPr>
-        <w:lastRenderedPageBreak/>
         <w:t xml:space="preserve">Q.10 [line 123] Which ParticleClass constructor was called? </w:t>
       </w:r>
     </w:p>

</xml_diff>

<commit_message>
UPDATE: Task 6 Q7
</commit_message>
<xml_diff>
--- a/06 - Lab - Data Structure Basics/Task 6 Answers.docx
+++ b/06 - Lab - Data Structure Basics/Task 6 Answers.docx
@@ -29,7 +29,23 @@
           <w:b/>
           <w:bCs/>
         </w:rPr>
-        <w:t xml:space="preserve">Q.1.2 [line 165] Why don't we need to write std:array here? (Is this good?) </w:t>
+        <w:t xml:space="preserve">Q.1.2 [line 165] Why don't we need to write </w:t>
+      </w:r>
+      <w:proofErr w:type="spellStart"/>
+      <w:r>
+        <w:rPr>
+          <w:b/>
+          <w:bCs/>
+        </w:rPr>
+        <w:t>std:array</w:t>
+      </w:r>
+      <w:proofErr w:type="spellEnd"/>
+      <w:r>
+        <w:rPr>
+          <w:b/>
+          <w:bCs/>
+        </w:rPr>
+        <w:t xml:space="preserve"> here? (Is this good?) </w:t>
       </w:r>
     </w:p>
     <w:p>
@@ -49,8 +65,13 @@
       </w:r>
     </w:p>
     <w:p>
-      <w:r>
-        <w:t>We’re initializing an int array with length of 3.</w:t>
+      <w:proofErr w:type="gramStart"/>
+      <w:r>
+        <w:t>We’re</w:t>
+      </w:r>
+      <w:proofErr w:type="gramEnd"/>
+      <w:r>
+        <w:t xml:space="preserve"> initializing an int array with length of 3.</w:t>
       </w:r>
     </w:p>
     <w:p>
@@ -73,8 +94,13 @@
       <w:pPr>
         <w:spacing w:after="0"/>
       </w:pPr>
-      <w:r>
-        <w:t xml:space="preserve">It’s </w:t>
+      <w:proofErr w:type="gramStart"/>
+      <w:r>
+        <w:t>It’s</w:t>
+      </w:r>
+      <w:proofErr w:type="gramEnd"/>
+      <w:r>
+        <w:t xml:space="preserve"> </w:t>
       </w:r>
       <w:r>
         <w:t>an array iterator of an int array with length 3</w:t>
@@ -179,7 +205,15 @@
     </w:p>
     <w:p>
       <w:r>
-        <w:t>Both don’t work . . .</w:t>
+        <w:t xml:space="preserve">Both </w:t>
+      </w:r>
+      <w:proofErr w:type="gramStart"/>
+      <w:r>
+        <w:t>don’t</w:t>
+      </w:r>
+      <w:proofErr w:type="gramEnd"/>
+      <w:r>
+        <w:t xml:space="preserve"> work . . .</w:t>
       </w:r>
     </w:p>
     <w:p>
@@ -340,7 +374,23 @@
           <w:b/>
           <w:bCs/>
         </w:rPr>
-        <w:t xml:space="preserve">Q.3 [line 108] No questions for array_demo_3, it's just a demo of Struct/Class use with array. </w:t>
+        <w:t xml:space="preserve">Q.3 [line 108] No questions for array_demo_3, </w:t>
+      </w:r>
+      <w:proofErr w:type="gramStart"/>
+      <w:r>
+        <w:rPr>
+          <w:b/>
+          <w:bCs/>
+        </w:rPr>
+        <w:t>it's</w:t>
+      </w:r>
+      <w:proofErr w:type="gramEnd"/>
+      <w:r>
+        <w:rPr>
+          <w:b/>
+          <w:bCs/>
+        </w:rPr>
+        <w:t xml:space="preserve"> just a demo of Struct/Class use with array. </w:t>
       </w:r>
     </w:p>
     <w:p>
@@ -377,12 +427,44 @@
           <w:b/>
           <w:bCs/>
         </w:rPr>
-        <w:t xml:space="preserve">Q.5 [line 112] A stack has no no [] or at() method - why? </w:t>
-      </w:r>
-    </w:p>
-    <w:p>
-      <w:r>
-        <w:t>A stack is LIFO, so there’s not much you can do. It’s a restricted list.</w:t>
+        <w:t xml:space="preserve">Q.5 [line 112] A stack has no </w:t>
+      </w:r>
+      <w:proofErr w:type="spellStart"/>
+      <w:r>
+        <w:rPr>
+          <w:b/>
+          <w:bCs/>
+        </w:rPr>
+        <w:t>no</w:t>
+      </w:r>
+      <w:proofErr w:type="spellEnd"/>
+      <w:r>
+        <w:rPr>
+          <w:b/>
+          <w:bCs/>
+        </w:rPr>
+        <w:t xml:space="preserve"> [] or at() method - why? </w:t>
+      </w:r>
+    </w:p>
+    <w:p>
+      <w:r>
+        <w:t xml:space="preserve">A stack is LIFO, so </w:t>
+      </w:r>
+      <w:proofErr w:type="gramStart"/>
+      <w:r>
+        <w:t>there’s</w:t>
+      </w:r>
+      <w:proofErr w:type="gramEnd"/>
+      <w:r>
+        <w:t xml:space="preserve"> not much you can do. </w:t>
+      </w:r>
+      <w:proofErr w:type="gramStart"/>
+      <w:r>
+        <w:t>It’s</w:t>
+      </w:r>
+      <w:proofErr w:type="gramEnd"/>
+      <w:r>
+        <w:t xml:space="preserve"> a restricted list.</w:t>
       </w:r>
     </w:p>
     <w:p>
@@ -398,15 +480,60 @@
           <w:b/>
           <w:bCs/>
         </w:rPr>
-        <w:t xml:space="preserve">Q.6 [line 115] What is the difference between a stack.pop() and a queue.pop() ? </w:t>
+        <w:t xml:space="preserve">Q.6 [line 115] What is the difference between a </w:t>
+      </w:r>
+      <w:proofErr w:type="spellStart"/>
+      <w:r>
+        <w:rPr>
+          <w:b/>
+          <w:bCs/>
+        </w:rPr>
+        <w:t>stack.pop</w:t>
+      </w:r>
+      <w:proofErr w:type="spellEnd"/>
+      <w:r>
+        <w:rPr>
+          <w:b/>
+          <w:bCs/>
+        </w:rPr>
+        <w:t xml:space="preserve">() and a </w:t>
+      </w:r>
+      <w:proofErr w:type="spellStart"/>
+      <w:r>
+        <w:rPr>
+          <w:b/>
+          <w:bCs/>
+        </w:rPr>
+        <w:t>queue.pop</w:t>
+      </w:r>
+      <w:proofErr w:type="spellEnd"/>
+      <w:r>
+        <w:rPr>
+          <w:b/>
+          <w:bCs/>
+        </w:rPr>
+        <w:t xml:space="preserve">() ? </w:t>
       </w:r>
     </w:p>
     <w:p>
       <w:r>
         <w:t xml:space="preserve">A stack is LIFO, but a queue is FIFO, so </w:t>
       </w:r>
-      <w:r>
-        <w:t>stack.pop() removes the top element, whereas queue.pop() removes the oldest element in the queue</w:t>
+      <w:proofErr w:type="spellStart"/>
+      <w:r>
+        <w:t>stack.pop</w:t>
+      </w:r>
+      <w:proofErr w:type="spellEnd"/>
+      <w:r>
+        <w:t xml:space="preserve">() removes the top element, whereas </w:t>
+      </w:r>
+      <w:proofErr w:type="spellStart"/>
+      <w:r>
+        <w:t>queue.pop</w:t>
+      </w:r>
+      <w:proofErr w:type="spellEnd"/>
+      <w:r>
+        <w:t>() removes the oldest element in the queue</w:t>
       </w:r>
       <w:r>
         <w:t>.</w:t>
@@ -414,6 +541,7 @@
     </w:p>
     <w:p>
       <w:pPr>
+        <w:spacing w:after="0"/>
         <w:rPr>
           <w:b/>
           <w:bCs/>
@@ -428,9 +556,17 @@
       </w:r>
     </w:p>
     <w:p>
-      <w:pPr>
-        <w:spacing w:after="0"/>
-      </w:pPr>
+      <w:r>
+        <w:t xml:space="preserve">No. If we do </w:t>
+      </w:r>
+      <w:proofErr w:type="gramStart"/>
+      <w:r>
+        <w:t>it’d</w:t>
+      </w:r>
+      <w:proofErr w:type="gramEnd"/>
+      <w:r>
+        <w:t xml:space="preserve"> become an O(n^2) operation, which is bad.</w:t>
+      </w:r>
     </w:p>
     <w:p>
       <w:pPr>
@@ -460,37 +596,85 @@
           <w:bCs/>
         </w:rPr>
         <w:lastRenderedPageBreak/>
-        <w:t xml:space="preserve">Q.9 [line 122] Was max_size and size the same? (Can they be different?) </w:t>
-      </w:r>
-    </w:p>
-    <w:p>
-      <w:pPr>
-        <w:rPr>
-          <w:b/>
-          <w:bCs/>
-        </w:rPr>
-      </w:pPr>
-      <w:r>
-        <w:rPr>
-          <w:b/>
-          <w:bCs/>
-        </w:rPr>
-        <w:t xml:space="preserve">Q.10 [line 123] Which ParticleClass constructor was called? </w:t>
-      </w:r>
-    </w:p>
-    <w:p>
-      <w:pPr>
-        <w:rPr>
-          <w:b/>
-          <w:bCs/>
-        </w:rPr>
-      </w:pPr>
-      <w:r>
-        <w:rPr>
-          <w:b/>
-          <w:bCs/>
-        </w:rPr>
-        <w:t xml:space="preserve">Q.11 [line 124] Were the ParticleClass instances deleted? If so, how? </w:t>
+        <w:t xml:space="preserve">Q.9 [line 122] Was </w:t>
+      </w:r>
+      <w:proofErr w:type="spellStart"/>
+      <w:r>
+        <w:rPr>
+          <w:b/>
+          <w:bCs/>
+        </w:rPr>
+        <w:t>max_size</w:t>
+      </w:r>
+      <w:proofErr w:type="spellEnd"/>
+      <w:r>
+        <w:rPr>
+          <w:b/>
+          <w:bCs/>
+        </w:rPr>
+        <w:t xml:space="preserve"> and size the same? (Can they be different?) </w:t>
+      </w:r>
+    </w:p>
+    <w:p>
+      <w:pPr>
+        <w:rPr>
+          <w:b/>
+          <w:bCs/>
+        </w:rPr>
+      </w:pPr>
+      <w:r>
+        <w:rPr>
+          <w:b/>
+          <w:bCs/>
+        </w:rPr>
+        <w:t xml:space="preserve">Q.10 [line 123] Which </w:t>
+      </w:r>
+      <w:proofErr w:type="spellStart"/>
+      <w:r>
+        <w:rPr>
+          <w:b/>
+          <w:bCs/>
+        </w:rPr>
+        <w:t>ParticleClass</w:t>
+      </w:r>
+      <w:proofErr w:type="spellEnd"/>
+      <w:r>
+        <w:rPr>
+          <w:b/>
+          <w:bCs/>
+        </w:rPr>
+        <w:t xml:space="preserve"> constructor was called? </w:t>
+      </w:r>
+    </w:p>
+    <w:p>
+      <w:pPr>
+        <w:rPr>
+          <w:b/>
+          <w:bCs/>
+        </w:rPr>
+      </w:pPr>
+      <w:r>
+        <w:rPr>
+          <w:b/>
+          <w:bCs/>
+        </w:rPr>
+        <w:t xml:space="preserve">Q.11 [line 124] Were the </w:t>
+      </w:r>
+      <w:proofErr w:type="spellStart"/>
+      <w:r>
+        <w:rPr>
+          <w:b/>
+          <w:bCs/>
+        </w:rPr>
+        <w:t>ParticleClass</w:t>
+      </w:r>
+      <w:proofErr w:type="spellEnd"/>
+      <w:r>
+        <w:rPr>
+          <w:b/>
+          <w:bCs/>
+        </w:rPr>
+        <w:t xml:space="preserve"> instances deleted? If so, how? </w:t>
       </w:r>
     </w:p>
     <w:p>
@@ -520,7 +704,55 @@
           <w:b/>
           <w:bCs/>
         </w:rPr>
-        <w:t xml:space="preserve">Q.13 [line 126] Your IDE might suggest to use emplace_back instead of push_back. What does this mean? </w:t>
+        <w:t xml:space="preserve">Q.13 [line 126] Your IDE might suggest </w:t>
+      </w:r>
+      <w:proofErr w:type="gramStart"/>
+      <w:r>
+        <w:rPr>
+          <w:b/>
+          <w:bCs/>
+        </w:rPr>
+        <w:t>to use</w:t>
+      </w:r>
+      <w:proofErr w:type="gramEnd"/>
+      <w:r>
+        <w:rPr>
+          <w:b/>
+          <w:bCs/>
+        </w:rPr>
+        <w:t xml:space="preserve"> </w:t>
+      </w:r>
+      <w:proofErr w:type="spellStart"/>
+      <w:r>
+        <w:rPr>
+          <w:b/>
+          <w:bCs/>
+        </w:rPr>
+        <w:t>emplace_back</w:t>
+      </w:r>
+      <w:proofErr w:type="spellEnd"/>
+      <w:r>
+        <w:rPr>
+          <w:b/>
+          <w:bCs/>
+        </w:rPr>
+        <w:t xml:space="preserve"> instead of </w:t>
+      </w:r>
+      <w:proofErr w:type="spellStart"/>
+      <w:r>
+        <w:rPr>
+          <w:b/>
+          <w:bCs/>
+        </w:rPr>
+        <w:t>push_back</w:t>
+      </w:r>
+      <w:proofErr w:type="spellEnd"/>
+      <w:r>
+        <w:rPr>
+          <w:b/>
+          <w:bCs/>
+        </w:rPr>
+        <w:t xml:space="preserve">. What does this mean? </w:t>
       </w:r>
     </w:p>
     <w:sectPr>

</xml_diff>

<commit_message>
UPDATE: Task 6 Q8 & 9
</commit_message>
<xml_diff>
--- a/06 - Lab - Data Structure Basics/Task 6 Answers.docx
+++ b/06 - Lab - Data Structure Basics/Task 6 Answers.docx
@@ -108,6 +108,9 @@
     </w:p>
     <w:p>
       <w:r>
+        <w:rPr>
+          <w:noProof/>
+        </w:rPr>
         <w:drawing>
           <wp:inline distT="0" distB="0" distL="0" distR="0" wp14:anchorId="195702F0" wp14:editId="3A1882A3">
             <wp:extent cx="1438476" cy="228632"/>
@@ -255,10 +258,7 @@
     </w:p>
     <w:p>
       <w:r>
-        <w:t>A</w:t>
-      </w:r>
-      <w:r>
-        <w:t xml:space="preserve"> reference to a1’s elements.</w:t>
+        <w:t>A reference to a1’s elements.</w:t>
       </w:r>
     </w:p>
     <w:p>
@@ -282,6 +282,9 @@
         <w:spacing w:after="0"/>
       </w:pPr>
       <w:r>
+        <w:rPr>
+          <w:noProof/>
+        </w:rPr>
         <w:drawing>
           <wp:inline distT="0" distB="0" distL="0" distR="0" wp14:anchorId="1CDC7878" wp14:editId="51065395">
             <wp:extent cx="3258005" cy="200053"/>
@@ -570,6 +573,7 @@
     </w:p>
     <w:p>
       <w:pPr>
+        <w:spacing w:after="0"/>
         <w:rPr>
           <w:b/>
           <w:bCs/>
@@ -585,17 +589,82 @@
     </w:p>
     <w:p>
       <w:pPr>
-        <w:rPr>
-          <w:b/>
-          <w:bCs/>
-        </w:rPr>
-      </w:pPr>
-      <w:r>
-        <w:rPr>
-          <w:b/>
-          <w:bCs/>
-        </w:rPr>
+        <w:spacing w:after="0"/>
+      </w:pPr>
+      <w:proofErr w:type="gramStart"/>
+      <w:r>
         <w:lastRenderedPageBreak/>
+        <w:t>You’d</w:t>
+      </w:r>
+      <w:proofErr w:type="gramEnd"/>
+      <w:r>
+        <w:t xml:space="preserve"> </w:t>
+      </w:r>
+      <w:proofErr w:type="spellStart"/>
+      <w:r>
+        <w:t>wanna</w:t>
+      </w:r>
+      <w:proofErr w:type="spellEnd"/>
+      <w:r>
+        <w:t xml:space="preserve"> use a list if:</w:t>
+      </w:r>
+    </w:p>
+    <w:p>
+      <w:pPr>
+        <w:spacing w:after="0"/>
+      </w:pPr>
+      <w:r>
+        <w:t>- Y</w:t>
+      </w:r>
+      <w:r>
+        <w:t>ou</w:t>
+      </w:r>
+      <w:r>
+        <w:t xml:space="preserve"> want the ability to insert elements into any spot in the container efficiently</w:t>
+      </w:r>
+    </w:p>
+    <w:p>
+      <w:pPr>
+        <w:spacing w:after="0"/>
+      </w:pPr>
+      <w:r>
+        <w:t>- You have little need for iterating through the container one by one to get the one specific element that you need</w:t>
+      </w:r>
+    </w:p>
+    <w:p>
+      <w:pPr>
+        <w:spacing w:after="0"/>
+      </w:pPr>
+      <w:r>
+        <w:t xml:space="preserve">- You </w:t>
+      </w:r>
+      <w:proofErr w:type="spellStart"/>
+      <w:r>
+        <w:t>wanna</w:t>
+      </w:r>
+      <w:proofErr w:type="spellEnd"/>
+      <w:r>
+        <w:t xml:space="preserve"> use iterator on the container without worrying about iterator invalidation</w:t>
+      </w:r>
+    </w:p>
+    <w:p>
+      <w:r>
+        <w:t>- You need list’s specific functions like sorting, splicing, removing, etc</w:t>
+      </w:r>
+    </w:p>
+    <w:p>
+      <w:pPr>
+        <w:spacing w:after="0"/>
+        <w:rPr>
+          <w:b/>
+          <w:bCs/>
+        </w:rPr>
+      </w:pPr>
+      <w:r>
+        <w:rPr>
+          <w:b/>
+          <w:bCs/>
+        </w:rPr>
         <w:t xml:space="preserve">Q.9 [line 122] Was </w:t>
       </w:r>
       <w:proofErr w:type="spellStart"/>
@@ -613,6 +682,36 @@
           <w:bCs/>
         </w:rPr>
         <w:t xml:space="preserve"> and size the same? (Can they be different?) </w:t>
+      </w:r>
+    </w:p>
+    <w:p>
+      <w:pPr>
+        <w:spacing w:after="0"/>
+      </w:pPr>
+      <w:r>
+        <w:t xml:space="preserve">size returns the number of elements </w:t>
+      </w:r>
+      <w:r>
+        <w:rPr>
+          <w:b/>
+          <w:bCs/>
+          <w:i/>
+          <w:iCs/>
+        </w:rPr>
+        <w:t xml:space="preserve">currently </w:t>
+      </w:r>
+      <w:r>
+        <w:t>in the vector.</w:t>
+      </w:r>
+    </w:p>
+    <w:p>
+      <w:proofErr w:type="spellStart"/>
+      <w:r>
+        <w:t>max_size</w:t>
+      </w:r>
+      <w:proofErr w:type="spellEnd"/>
+      <w:r>
+        <w:t xml:space="preserve"> returns the maximum number of elements the vector can hold.</w:t>
       </w:r>
     </w:p>
     <w:p>
@@ -1237,6 +1336,7 @@
   <w:style w:type="character" w:default="1" w:styleId="DefaultParagraphFont">
     <w:name w:val="Default Paragraph Font"/>
     <w:uiPriority w:val="1"/>
+    <w:semiHidden/>
     <w:unhideWhenUsed/>
   </w:style>
   <w:style w:type="table" w:default="1" w:styleId="TableNormal">

</xml_diff>

<commit_message>
UPDATE: Task 6 Q1 & 2
</commit_message>
<xml_diff>
--- a/06 - Lab - Data Structure Basics/Task 6 Answers.docx
+++ b/06 - Lab - Data Structure Basics/Task 6 Answers.docx
@@ -4,6 +4,7 @@
   <w:body>
     <w:p>
       <w:pPr>
+        <w:spacing w:after="0"/>
         <w:rPr>
           <w:b/>
           <w:bCs/>
@@ -18,34 +19,77 @@
       </w:r>
     </w:p>
     <w:p>
-      <w:pPr>
-        <w:rPr>
-          <w:b/>
-          <w:bCs/>
-        </w:rPr>
-      </w:pPr>
-      <w:r>
-        <w:rPr>
-          <w:b/>
-          <w:bCs/>
-        </w:rPr>
-        <w:t xml:space="preserve">Q.1.2 [line 165] Why don't we need to write </w:t>
-      </w:r>
-      <w:proofErr w:type="spellStart"/>
-      <w:r>
-        <w:rPr>
-          <w:b/>
-          <w:bCs/>
-        </w:rPr>
-        <w:t>std:array</w:t>
-      </w:r>
-      <w:proofErr w:type="spellEnd"/>
-      <w:r>
-        <w:rPr>
-          <w:b/>
-          <w:bCs/>
-        </w:rPr>
-        <w:t xml:space="preserve"> here? (Is this good?) </w:t>
+      <w:r>
+        <w:t>The angular brackets indicate a template/blueprint for a function or class. It allows them to work with many generic data types without being rewritten for each one (like how a normal blueprint works).</w:t>
+      </w:r>
+    </w:p>
+    <w:p>
+      <w:pPr>
+        <w:spacing w:after="0"/>
+        <w:rPr>
+          <w:b/>
+          <w:bCs/>
+        </w:rPr>
+      </w:pPr>
+      <w:r>
+        <w:rPr>
+          <w:b/>
+          <w:bCs/>
+        </w:rPr>
+        <w:t xml:space="preserve">Q.1.2 [line 165] Why don't we need to write std:array here? (Is this good?) </w:t>
+      </w:r>
+    </w:p>
+    <w:p>
+      <w:r>
+        <w:t xml:space="preserve">This is fine so long as you have </w:t>
+      </w:r>
+      <w:r>
+        <w:rPr>
+          <w:rFonts w:ascii="Consolas" w:hAnsi="Consolas" w:cs="Consolas"/>
+          <w:color w:val="0000FF"/>
+          <w:sz w:val="19"/>
+          <w:szCs w:val="19"/>
+        </w:rPr>
+        <w:t>using</w:t>
+      </w:r>
+      <w:r>
+        <w:rPr>
+          <w:rFonts w:ascii="Consolas" w:hAnsi="Consolas" w:cs="Consolas"/>
+          <w:color w:val="000000"/>
+          <w:sz w:val="19"/>
+          <w:szCs w:val="19"/>
+        </w:rPr>
+        <w:t xml:space="preserve"> </w:t>
+      </w:r>
+      <w:r>
+        <w:rPr>
+          <w:rFonts w:ascii="Consolas" w:hAnsi="Consolas" w:cs="Consolas"/>
+          <w:color w:val="0000FF"/>
+          <w:sz w:val="19"/>
+          <w:szCs w:val="19"/>
+        </w:rPr>
+        <w:t>namespace</w:t>
+      </w:r>
+      <w:r>
+        <w:rPr>
+          <w:rFonts w:ascii="Consolas" w:hAnsi="Consolas" w:cs="Consolas"/>
+          <w:color w:val="000000"/>
+          <w:sz w:val="19"/>
+          <w:szCs w:val="19"/>
+        </w:rPr>
+        <w:t xml:space="preserve"> std;</w:t>
+      </w:r>
+      <w:r>
+        <w:rPr>
+          <w:rFonts w:ascii="Consolas" w:hAnsi="Consolas" w:cs="Consolas"/>
+          <w:color w:val="000000"/>
+          <w:sz w:val="19"/>
+          <w:szCs w:val="19"/>
+        </w:rPr>
+        <w:t xml:space="preserve"> </w:t>
+      </w:r>
+      <w:r>
+        <w:t>at the beginning of the file</w:t>
       </w:r>
     </w:p>
     <w:p>
@@ -65,13 +109,8 @@
       </w:r>
     </w:p>
     <w:p>
-      <w:proofErr w:type="gramStart"/>
-      <w:r>
-        <w:t>We’re</w:t>
-      </w:r>
-      <w:proofErr w:type="gramEnd"/>
-      <w:r>
-        <w:t xml:space="preserve"> initializing an int array with length of 3.</w:t>
+      <w:r>
+        <w:t>We’re initializing an int array with length of 3.</w:t>
       </w:r>
     </w:p>
     <w:p>
@@ -94,13 +133,8 @@
       <w:pPr>
         <w:spacing w:after="0"/>
       </w:pPr>
-      <w:proofErr w:type="gramStart"/>
-      <w:r>
-        <w:t>It’s</w:t>
-      </w:r>
-      <w:proofErr w:type="gramEnd"/>
-      <w:r>
-        <w:t xml:space="preserve"> </w:t>
+      <w:r>
+        <w:t xml:space="preserve">It’s </w:t>
       </w:r>
       <w:r>
         <w:t>an array iterator of an int array with length 3</w:t>
@@ -208,15 +242,7 @@
     </w:p>
     <w:p>
       <w:r>
-        <w:t xml:space="preserve">Both </w:t>
-      </w:r>
-      <w:proofErr w:type="gramStart"/>
-      <w:r>
-        <w:t>don’t</w:t>
-      </w:r>
-      <w:proofErr w:type="gramEnd"/>
-      <w:r>
-        <w:t xml:space="preserve"> work . . .</w:t>
+        <w:t>Both don’t work . . .</w:t>
       </w:r>
     </w:p>
     <w:p>
@@ -377,23 +403,7 @@
           <w:b/>
           <w:bCs/>
         </w:rPr>
-        <w:t xml:space="preserve">Q.3 [line 108] No questions for array_demo_3, </w:t>
-      </w:r>
-      <w:proofErr w:type="gramStart"/>
-      <w:r>
-        <w:rPr>
-          <w:b/>
-          <w:bCs/>
-        </w:rPr>
-        <w:t>it's</w:t>
-      </w:r>
-      <w:proofErr w:type="gramEnd"/>
-      <w:r>
-        <w:rPr>
-          <w:b/>
-          <w:bCs/>
-        </w:rPr>
-        <w:t xml:space="preserve"> just a demo of Struct/Class use with array. </w:t>
+        <w:t xml:space="preserve">Q.3 [line 108] No questions for array_demo_3, it's just a demo of Struct/Class use with array. </w:t>
       </w:r>
     </w:p>
     <w:p>
@@ -430,113 +440,36 @@
           <w:b/>
           <w:bCs/>
         </w:rPr>
-        <w:t xml:space="preserve">Q.5 [line 112] A stack has no </w:t>
-      </w:r>
-      <w:proofErr w:type="spellStart"/>
-      <w:r>
-        <w:rPr>
-          <w:b/>
-          <w:bCs/>
-        </w:rPr>
-        <w:t>no</w:t>
-      </w:r>
-      <w:proofErr w:type="spellEnd"/>
-      <w:r>
-        <w:rPr>
-          <w:b/>
-          <w:bCs/>
-        </w:rPr>
-        <w:t xml:space="preserve"> [] or at() method - why? </w:t>
-      </w:r>
-    </w:p>
-    <w:p>
-      <w:r>
-        <w:t xml:space="preserve">A stack is LIFO, so </w:t>
-      </w:r>
-      <w:proofErr w:type="gramStart"/>
-      <w:r>
-        <w:t>there’s</w:t>
-      </w:r>
-      <w:proofErr w:type="gramEnd"/>
-      <w:r>
-        <w:t xml:space="preserve"> not much you can do. </w:t>
-      </w:r>
-      <w:proofErr w:type="gramStart"/>
-      <w:r>
-        <w:t>It’s</w:t>
-      </w:r>
-      <w:proofErr w:type="gramEnd"/>
-      <w:r>
-        <w:t xml:space="preserve"> a restricted list.</w:t>
-      </w:r>
-    </w:p>
-    <w:p>
-      <w:pPr>
-        <w:spacing w:after="0"/>
-        <w:rPr>
-          <w:b/>
-          <w:bCs/>
-        </w:rPr>
-      </w:pPr>
-      <w:r>
-        <w:rPr>
-          <w:b/>
-          <w:bCs/>
-        </w:rPr>
-        <w:t xml:space="preserve">Q.6 [line 115] What is the difference between a </w:t>
-      </w:r>
-      <w:proofErr w:type="spellStart"/>
-      <w:r>
-        <w:rPr>
-          <w:b/>
-          <w:bCs/>
-        </w:rPr>
-        <w:t>stack.pop</w:t>
-      </w:r>
-      <w:proofErr w:type="spellEnd"/>
-      <w:r>
-        <w:rPr>
-          <w:b/>
-          <w:bCs/>
-        </w:rPr>
-        <w:t xml:space="preserve">() and a </w:t>
-      </w:r>
-      <w:proofErr w:type="spellStart"/>
-      <w:r>
-        <w:rPr>
-          <w:b/>
-          <w:bCs/>
-        </w:rPr>
-        <w:t>queue.pop</w:t>
-      </w:r>
-      <w:proofErr w:type="spellEnd"/>
-      <w:r>
-        <w:rPr>
-          <w:b/>
-          <w:bCs/>
-        </w:rPr>
-        <w:t xml:space="preserve">() ? </w:t>
+        <w:t xml:space="preserve">Q.5 [line 112] A stack has no no [] or at() method - why? </w:t>
+      </w:r>
+    </w:p>
+    <w:p>
+      <w:r>
+        <w:t>A stack is LIFO, so there’s not much you can do. It’s a restricted list.</w:t>
+      </w:r>
+    </w:p>
+    <w:p>
+      <w:pPr>
+        <w:spacing w:after="0"/>
+        <w:rPr>
+          <w:b/>
+          <w:bCs/>
+        </w:rPr>
+      </w:pPr>
+      <w:r>
+        <w:rPr>
+          <w:b/>
+          <w:bCs/>
+        </w:rPr>
+        <w:t xml:space="preserve">Q.6 [line 115] What is the difference between a stack.pop() and a queue.pop() ? </w:t>
       </w:r>
     </w:p>
     <w:p>
       <w:r>
         <w:t xml:space="preserve">A stack is LIFO, but a queue is FIFO, so </w:t>
       </w:r>
-      <w:proofErr w:type="spellStart"/>
-      <w:r>
-        <w:t>stack.pop</w:t>
-      </w:r>
-      <w:proofErr w:type="spellEnd"/>
-      <w:r>
-        <w:t xml:space="preserve">() removes the top element, whereas </w:t>
-      </w:r>
-      <w:proofErr w:type="spellStart"/>
-      <w:r>
-        <w:t>queue.pop</w:t>
-      </w:r>
-      <w:proofErr w:type="spellEnd"/>
-      <w:r>
-        <w:t>() removes the oldest element in the queue</w:t>
+      <w:r>
+        <w:t>stack.pop() removes the top element, whereas queue.pop() removes the oldest element in the queue</w:t>
       </w:r>
       <w:r>
         <w:t>.</w:t>
@@ -555,20 +488,13 @@
           <w:b/>
           <w:bCs/>
         </w:rPr>
+        <w:lastRenderedPageBreak/>
         <w:t xml:space="preserve">Q.7 [line 118] Can we access a list value using and int index? Explain. </w:t>
       </w:r>
     </w:p>
     <w:p>
       <w:r>
-        <w:t xml:space="preserve">No. If we do </w:t>
-      </w:r>
-      <w:proofErr w:type="gramStart"/>
-      <w:r>
-        <w:t>it’d</w:t>
-      </w:r>
-      <w:proofErr w:type="gramEnd"/>
-      <w:r>
-        <w:t xml:space="preserve"> become an O(n^2) operation, which is bad.</w:t>
+        <w:t>No. If we do it’d become an O(n^2) operation, which is bad.</w:t>
       </w:r>
     </w:p>
     <w:p>
@@ -591,22 +517,8 @@
       <w:pPr>
         <w:spacing w:after="0"/>
       </w:pPr>
-      <w:proofErr w:type="gramStart"/>
-      <w:r>
-        <w:lastRenderedPageBreak/>
-        <w:t>You’d</w:t>
-      </w:r>
-      <w:proofErr w:type="gramEnd"/>
-      <w:r>
-        <w:t xml:space="preserve"> </w:t>
-      </w:r>
-      <w:proofErr w:type="spellStart"/>
-      <w:r>
-        <w:t>wanna</w:t>
-      </w:r>
-      <w:proofErr w:type="spellEnd"/>
-      <w:r>
-        <w:t xml:space="preserve"> use a list if:</w:t>
+      <w:r>
+        <w:t>You’d wanna use a list if:</w:t>
       </w:r>
     </w:p>
     <w:p>
@@ -636,15 +548,7 @@
         <w:spacing w:after="0"/>
       </w:pPr>
       <w:r>
-        <w:t xml:space="preserve">- You </w:t>
-      </w:r>
-      <w:proofErr w:type="spellStart"/>
-      <w:r>
-        <w:t>wanna</w:t>
-      </w:r>
-      <w:proofErr w:type="spellEnd"/>
-      <w:r>
-        <w:t xml:space="preserve"> use iterator on the container without worrying about iterator invalidation</w:t>
+        <w:t>- You wanna use iterator on the container without worrying about iterator invalidation</w:t>
       </w:r>
     </w:p>
     <w:p>
@@ -665,23 +569,7 @@
           <w:b/>
           <w:bCs/>
         </w:rPr>
-        <w:t xml:space="preserve">Q.9 [line 122] Was </w:t>
-      </w:r>
-      <w:proofErr w:type="spellStart"/>
-      <w:r>
-        <w:rPr>
-          <w:b/>
-          <w:bCs/>
-        </w:rPr>
-        <w:t>max_size</w:t>
-      </w:r>
-      <w:proofErr w:type="spellEnd"/>
-      <w:r>
-        <w:rPr>
-          <w:b/>
-          <w:bCs/>
-        </w:rPr>
-        <w:t xml:space="preserve"> and size the same? (Can they be different?) </w:t>
+        <w:t xml:space="preserve">Q.9 [line 122] Was max_size and size the same? (Can they be different?) </w:t>
       </w:r>
     </w:p>
     <w:p>
@@ -705,75 +593,38 @@
       </w:r>
     </w:p>
     <w:p>
-      <w:proofErr w:type="spellStart"/>
-      <w:r>
-        <w:t>max_size</w:t>
-      </w:r>
-      <w:proofErr w:type="spellEnd"/>
-      <w:r>
-        <w:t xml:space="preserve"> returns the maximum number of elements the vector can hold.</w:t>
-      </w:r>
-    </w:p>
-    <w:p>
-      <w:pPr>
-        <w:rPr>
-          <w:b/>
-          <w:bCs/>
-        </w:rPr>
-      </w:pPr>
-      <w:r>
-        <w:rPr>
-          <w:b/>
-          <w:bCs/>
-        </w:rPr>
-        <w:t xml:space="preserve">Q.10 [line 123] Which </w:t>
-      </w:r>
-      <w:proofErr w:type="spellStart"/>
-      <w:r>
-        <w:rPr>
-          <w:b/>
-          <w:bCs/>
-        </w:rPr>
-        <w:t>ParticleClass</w:t>
-      </w:r>
-      <w:proofErr w:type="spellEnd"/>
-      <w:r>
-        <w:rPr>
-          <w:b/>
-          <w:bCs/>
-        </w:rPr>
-        <w:t xml:space="preserve"> constructor was called? </w:t>
-      </w:r>
-    </w:p>
-    <w:p>
-      <w:pPr>
-        <w:rPr>
-          <w:b/>
-          <w:bCs/>
-        </w:rPr>
-      </w:pPr>
-      <w:r>
-        <w:rPr>
-          <w:b/>
-          <w:bCs/>
-        </w:rPr>
-        <w:t xml:space="preserve">Q.11 [line 124] Were the </w:t>
-      </w:r>
-      <w:proofErr w:type="spellStart"/>
-      <w:r>
-        <w:rPr>
-          <w:b/>
-          <w:bCs/>
-        </w:rPr>
-        <w:t>ParticleClass</w:t>
-      </w:r>
-      <w:proofErr w:type="spellEnd"/>
-      <w:r>
-        <w:rPr>
-          <w:b/>
-          <w:bCs/>
-        </w:rPr>
-        <w:t xml:space="preserve"> instances deleted? If so, how? </w:t>
+      <w:r>
+        <w:t>max_size returns the maximum number of elements the vector can hold.</w:t>
+      </w:r>
+    </w:p>
+    <w:p>
+      <w:pPr>
+        <w:rPr>
+          <w:b/>
+          <w:bCs/>
+        </w:rPr>
+      </w:pPr>
+      <w:r>
+        <w:rPr>
+          <w:b/>
+          <w:bCs/>
+        </w:rPr>
+        <w:t xml:space="preserve">Q.10 [line 123] Which ParticleClass constructor was called? </w:t>
+      </w:r>
+    </w:p>
+    <w:p>
+      <w:pPr>
+        <w:rPr>
+          <w:b/>
+          <w:bCs/>
+        </w:rPr>
+      </w:pPr>
+      <w:r>
+        <w:rPr>
+          <w:b/>
+          <w:bCs/>
+        </w:rPr>
+        <w:t xml:space="preserve">Q.11 [line 124] Were the ParticleClass instances deleted? If so, how? </w:t>
       </w:r>
     </w:p>
     <w:p>
@@ -803,55 +654,7 @@
           <w:b/>
           <w:bCs/>
         </w:rPr>
-        <w:t xml:space="preserve">Q.13 [line 126] Your IDE might suggest </w:t>
-      </w:r>
-      <w:proofErr w:type="gramStart"/>
-      <w:r>
-        <w:rPr>
-          <w:b/>
-          <w:bCs/>
-        </w:rPr>
-        <w:t>to use</w:t>
-      </w:r>
-      <w:proofErr w:type="gramEnd"/>
-      <w:r>
-        <w:rPr>
-          <w:b/>
-          <w:bCs/>
-        </w:rPr>
-        <w:t xml:space="preserve"> </w:t>
-      </w:r>
-      <w:proofErr w:type="spellStart"/>
-      <w:r>
-        <w:rPr>
-          <w:b/>
-          <w:bCs/>
-        </w:rPr>
-        <w:t>emplace_back</w:t>
-      </w:r>
-      <w:proofErr w:type="spellEnd"/>
-      <w:r>
-        <w:rPr>
-          <w:b/>
-          <w:bCs/>
-        </w:rPr>
-        <w:t xml:space="preserve"> instead of </w:t>
-      </w:r>
-      <w:proofErr w:type="spellStart"/>
-      <w:r>
-        <w:rPr>
-          <w:b/>
-          <w:bCs/>
-        </w:rPr>
-        <w:t>push_back</w:t>
-      </w:r>
-      <w:proofErr w:type="spellEnd"/>
-      <w:r>
-        <w:rPr>
-          <w:b/>
-          <w:bCs/>
-        </w:rPr>
-        <w:t xml:space="preserve">. What does this mean? </w:t>
+        <w:t xml:space="preserve">Q.13 [line 126] Your IDE might suggest to use emplace_back instead of push_back. What does this mean? </w:t>
       </w:r>
     </w:p>
     <w:sectPr>

</xml_diff>

<commit_message>
UPDATE: Task 6 reworded "container" to "collection"
</commit_message>
<xml_diff>
--- a/06 - Lab - Data Structure Basics/Task 6 Answers.docx
+++ b/06 - Lab - Data Structure Basics/Task 6 Answers.docx
@@ -36,7 +36,23 @@
           <w:b/>
           <w:bCs/>
         </w:rPr>
-        <w:t xml:space="preserve">Q.1.2 [line 165] Why don't we need to write std:array here? (Is this good?) </w:t>
+        <w:t xml:space="preserve">Q.1.2 [line 165] Why don't we need to write </w:t>
+      </w:r>
+      <w:proofErr w:type="spellStart"/>
+      <w:r>
+        <w:rPr>
+          <w:b/>
+          <w:bCs/>
+        </w:rPr>
+        <w:t>std:array</w:t>
+      </w:r>
+      <w:proofErr w:type="spellEnd"/>
+      <w:r>
+        <w:rPr>
+          <w:b/>
+          <w:bCs/>
+        </w:rPr>
+        <w:t xml:space="preserve"> here? (Is this good?) </w:t>
       </w:r>
     </w:p>
     <w:p>
@@ -77,8 +93,9 @@
           <w:sz w:val="19"/>
           <w:szCs w:val="19"/>
         </w:rPr>
-        <w:t xml:space="preserve"> std;</w:t>
-      </w:r>
+        <w:t xml:space="preserve"> </w:t>
+      </w:r>
+      <w:proofErr w:type="gramStart"/>
       <w:r>
         <w:rPr>
           <w:rFonts w:ascii="Consolas" w:hAnsi="Consolas" w:cs="Consolas"/>
@@ -86,6 +103,16 @@
           <w:sz w:val="19"/>
           <w:szCs w:val="19"/>
         </w:rPr>
+        <w:t>std;</w:t>
+      </w:r>
+      <w:proofErr w:type="gramEnd"/>
+      <w:r>
+        <w:rPr>
+          <w:rFonts w:ascii="Consolas" w:hAnsi="Consolas" w:cs="Consolas"/>
+          <w:color w:val="000000"/>
+          <w:sz w:val="19"/>
+          <w:szCs w:val="19"/>
+        </w:rPr>
         <w:t xml:space="preserve"> </w:t>
       </w:r>
       <w:r>
@@ -109,8 +136,13 @@
       </w:r>
     </w:p>
     <w:p>
-      <w:r>
-        <w:t>We’re initializing an int array with length of 3.</w:t>
+      <w:proofErr w:type="gramStart"/>
+      <w:r>
+        <w:t>We’re</w:t>
+      </w:r>
+      <w:proofErr w:type="gramEnd"/>
+      <w:r>
+        <w:t xml:space="preserve"> initializing an int array with length of 3.</w:t>
       </w:r>
     </w:p>
     <w:p>
@@ -133,8 +165,13 @@
       <w:pPr>
         <w:spacing w:after="0"/>
       </w:pPr>
-      <w:r>
-        <w:t xml:space="preserve">It’s </w:t>
+      <w:proofErr w:type="gramStart"/>
+      <w:r>
+        <w:t>It’s</w:t>
+      </w:r>
+      <w:proofErr w:type="gramEnd"/>
+      <w:r>
+        <w:t xml:space="preserve"> </w:t>
       </w:r>
       <w:r>
         <w:t>an array iterator of an int array with length 3</w:t>
@@ -242,7 +279,15 @@
     </w:p>
     <w:p>
       <w:r>
-        <w:t>Both don’t work . . .</w:t>
+        <w:t xml:space="preserve">Both </w:t>
+      </w:r>
+      <w:proofErr w:type="gramStart"/>
+      <w:r>
+        <w:t>don’t</w:t>
+      </w:r>
+      <w:proofErr w:type="gramEnd"/>
+      <w:r>
+        <w:t xml:space="preserve"> work . . .</w:t>
       </w:r>
     </w:p>
     <w:p>
@@ -403,7 +448,23 @@
           <w:b/>
           <w:bCs/>
         </w:rPr>
-        <w:t xml:space="preserve">Q.3 [line 108] No questions for array_demo_3, it's just a demo of Struct/Class use with array. </w:t>
+        <w:t xml:space="preserve">Q.3 [line 108] No questions for array_demo_3, </w:t>
+      </w:r>
+      <w:proofErr w:type="gramStart"/>
+      <w:r>
+        <w:rPr>
+          <w:b/>
+          <w:bCs/>
+        </w:rPr>
+        <w:t>it's</w:t>
+      </w:r>
+      <w:proofErr w:type="gramEnd"/>
+      <w:r>
+        <w:rPr>
+          <w:b/>
+          <w:bCs/>
+        </w:rPr>
+        <w:t xml:space="preserve"> just a demo of Struct/Class use with array. </w:t>
       </w:r>
     </w:p>
     <w:p>
@@ -440,36 +501,113 @@
           <w:b/>
           <w:bCs/>
         </w:rPr>
-        <w:t xml:space="preserve">Q.5 [line 112] A stack has no no [] or at() method - why? </w:t>
-      </w:r>
-    </w:p>
-    <w:p>
-      <w:r>
-        <w:t>A stack is LIFO, so there’s not much you can do. It’s a restricted list.</w:t>
-      </w:r>
-    </w:p>
-    <w:p>
-      <w:pPr>
-        <w:spacing w:after="0"/>
-        <w:rPr>
-          <w:b/>
-          <w:bCs/>
-        </w:rPr>
-      </w:pPr>
-      <w:r>
-        <w:rPr>
-          <w:b/>
-          <w:bCs/>
-        </w:rPr>
-        <w:t xml:space="preserve">Q.6 [line 115] What is the difference between a stack.pop() and a queue.pop() ? </w:t>
+        <w:t xml:space="preserve">Q.5 [line 112] A stack has no </w:t>
+      </w:r>
+      <w:proofErr w:type="spellStart"/>
+      <w:r>
+        <w:rPr>
+          <w:b/>
+          <w:bCs/>
+        </w:rPr>
+        <w:t>no</w:t>
+      </w:r>
+      <w:proofErr w:type="spellEnd"/>
+      <w:r>
+        <w:rPr>
+          <w:b/>
+          <w:bCs/>
+        </w:rPr>
+        <w:t xml:space="preserve"> [] or at() method - why? </w:t>
+      </w:r>
+    </w:p>
+    <w:p>
+      <w:r>
+        <w:t xml:space="preserve">A stack is LIFO, so </w:t>
+      </w:r>
+      <w:proofErr w:type="gramStart"/>
+      <w:r>
+        <w:t>there’s</w:t>
+      </w:r>
+      <w:proofErr w:type="gramEnd"/>
+      <w:r>
+        <w:t xml:space="preserve"> not much you can do. </w:t>
+      </w:r>
+      <w:proofErr w:type="gramStart"/>
+      <w:r>
+        <w:t>It’s</w:t>
+      </w:r>
+      <w:proofErr w:type="gramEnd"/>
+      <w:r>
+        <w:t xml:space="preserve"> a restricted list.</w:t>
+      </w:r>
+    </w:p>
+    <w:p>
+      <w:pPr>
+        <w:spacing w:after="0"/>
+        <w:rPr>
+          <w:b/>
+          <w:bCs/>
+        </w:rPr>
+      </w:pPr>
+      <w:r>
+        <w:rPr>
+          <w:b/>
+          <w:bCs/>
+        </w:rPr>
+        <w:t xml:space="preserve">Q.6 [line 115] What is the difference between a </w:t>
+      </w:r>
+      <w:proofErr w:type="spellStart"/>
+      <w:r>
+        <w:rPr>
+          <w:b/>
+          <w:bCs/>
+        </w:rPr>
+        <w:t>stack.pop</w:t>
+      </w:r>
+      <w:proofErr w:type="spellEnd"/>
+      <w:r>
+        <w:rPr>
+          <w:b/>
+          <w:bCs/>
+        </w:rPr>
+        <w:t xml:space="preserve">() and a </w:t>
+      </w:r>
+      <w:proofErr w:type="spellStart"/>
+      <w:r>
+        <w:rPr>
+          <w:b/>
+          <w:bCs/>
+        </w:rPr>
+        <w:t>queue.pop</w:t>
+      </w:r>
+      <w:proofErr w:type="spellEnd"/>
+      <w:r>
+        <w:rPr>
+          <w:b/>
+          <w:bCs/>
+        </w:rPr>
+        <w:t xml:space="preserve">() ? </w:t>
       </w:r>
     </w:p>
     <w:p>
       <w:r>
         <w:t xml:space="preserve">A stack is LIFO, but a queue is FIFO, so </w:t>
       </w:r>
-      <w:r>
-        <w:t>stack.pop() removes the top element, whereas queue.pop() removes the oldest element in the queue</w:t>
+      <w:proofErr w:type="spellStart"/>
+      <w:r>
+        <w:t>stack.pop</w:t>
+      </w:r>
+      <w:proofErr w:type="spellEnd"/>
+      <w:r>
+        <w:t xml:space="preserve">() removes the top element, whereas </w:t>
+      </w:r>
+      <w:proofErr w:type="spellStart"/>
+      <w:r>
+        <w:t>queue.pop</w:t>
+      </w:r>
+      <w:proofErr w:type="spellEnd"/>
+      <w:r>
+        <w:t>() removes the oldest element in the queue</w:t>
       </w:r>
       <w:r>
         <w:t>.</w:t>
@@ -494,7 +632,15 @@
     </w:p>
     <w:p>
       <w:r>
-        <w:t>No. If we do it’d become an O(n^2) operation, which is bad.</w:t>
+        <w:t xml:space="preserve">No. If we do </w:t>
+      </w:r>
+      <w:proofErr w:type="gramStart"/>
+      <w:r>
+        <w:t>it’d</w:t>
+      </w:r>
+      <w:proofErr w:type="gramEnd"/>
+      <w:r>
+        <w:t xml:space="preserve"> become an O(n^2) operation, which is bad.</w:t>
       </w:r>
     </w:p>
     <w:p>
@@ -517,8 +663,21 @@
       <w:pPr>
         <w:spacing w:after="0"/>
       </w:pPr>
-      <w:r>
-        <w:t>You’d wanna use a list if:</w:t>
+      <w:proofErr w:type="gramStart"/>
+      <w:r>
+        <w:t>You’d</w:t>
+      </w:r>
+      <w:proofErr w:type="gramEnd"/>
+      <w:r>
+        <w:t xml:space="preserve"> </w:t>
+      </w:r>
+      <w:proofErr w:type="spellStart"/>
+      <w:r>
+        <w:t>wanna</w:t>
+      </w:r>
+      <w:proofErr w:type="spellEnd"/>
+      <w:r>
+        <w:t xml:space="preserve"> use a list if:</w:t>
       </w:r>
     </w:p>
     <w:p>
@@ -532,23 +691,49 @@
         <w:t>ou</w:t>
       </w:r>
       <w:r>
-        <w:t xml:space="preserve"> want the ability to insert elements into any spot in the container efficiently</w:t>
-      </w:r>
-    </w:p>
-    <w:p>
-      <w:pPr>
-        <w:spacing w:after="0"/>
-      </w:pPr>
-      <w:r>
-        <w:t>- You have little need for iterating through the container one by one to get the one specific element that you need</w:t>
-      </w:r>
-    </w:p>
-    <w:p>
-      <w:pPr>
-        <w:spacing w:after="0"/>
-      </w:pPr>
-      <w:r>
-        <w:t>- You wanna use iterator on the container without worrying about iterator invalidation</w:t>
+        <w:t xml:space="preserve"> want the ability to insert elements into any spot in the </w:t>
+      </w:r>
+      <w:r>
+        <w:t>collection</w:t>
+      </w:r>
+      <w:r>
+        <w:t xml:space="preserve"> efficiently</w:t>
+      </w:r>
+    </w:p>
+    <w:p>
+      <w:pPr>
+        <w:spacing w:after="0"/>
+      </w:pPr>
+      <w:r>
+        <w:t xml:space="preserve">- You have little need for iterating through the </w:t>
+      </w:r>
+      <w:r>
+        <w:t>collection</w:t>
+      </w:r>
+      <w:r>
+        <w:t xml:space="preserve"> one by one to get the one specific element that you need</w:t>
+      </w:r>
+    </w:p>
+    <w:p>
+      <w:pPr>
+        <w:spacing w:after="0"/>
+      </w:pPr>
+      <w:r>
+        <w:t xml:space="preserve">- You </w:t>
+      </w:r>
+      <w:proofErr w:type="spellStart"/>
+      <w:r>
+        <w:t>wanna</w:t>
+      </w:r>
+      <w:proofErr w:type="spellEnd"/>
+      <w:r>
+        <w:t xml:space="preserve"> use iterator on the </w:t>
+      </w:r>
+      <w:r>
+        <w:t>collection</w:t>
+      </w:r>
+      <w:r>
+        <w:t xml:space="preserve"> without worrying about iterator invalidation</w:t>
       </w:r>
     </w:p>
     <w:p>
@@ -569,7 +754,23 @@
           <w:b/>
           <w:bCs/>
         </w:rPr>
-        <w:t xml:space="preserve">Q.9 [line 122] Was max_size and size the same? (Can they be different?) </w:t>
+        <w:t xml:space="preserve">Q.9 [line 122] Was </w:t>
+      </w:r>
+      <w:proofErr w:type="spellStart"/>
+      <w:r>
+        <w:rPr>
+          <w:b/>
+          <w:bCs/>
+        </w:rPr>
+        <w:t>max_size</w:t>
+      </w:r>
+      <w:proofErr w:type="spellEnd"/>
+      <w:r>
+        <w:rPr>
+          <w:b/>
+          <w:bCs/>
+        </w:rPr>
+        <w:t xml:space="preserve"> and size the same? (Can they be different?) </w:t>
       </w:r>
     </w:p>
     <w:p>
@@ -593,38 +794,86 @@
       </w:r>
     </w:p>
     <w:p>
-      <w:r>
-        <w:t>max_size returns the maximum number of elements the vector can hold.</w:t>
-      </w:r>
-    </w:p>
-    <w:p>
-      <w:pPr>
-        <w:rPr>
-          <w:b/>
-          <w:bCs/>
-        </w:rPr>
-      </w:pPr>
-      <w:r>
-        <w:rPr>
-          <w:b/>
-          <w:bCs/>
-        </w:rPr>
-        <w:t xml:space="preserve">Q.10 [line 123] Which ParticleClass constructor was called? </w:t>
-      </w:r>
-    </w:p>
-    <w:p>
-      <w:pPr>
-        <w:rPr>
-          <w:b/>
-          <w:bCs/>
-        </w:rPr>
-      </w:pPr>
-      <w:r>
-        <w:rPr>
-          <w:b/>
-          <w:bCs/>
-        </w:rPr>
-        <w:t xml:space="preserve">Q.11 [line 124] Were the ParticleClass instances deleted? If so, how? </w:t>
+      <w:proofErr w:type="spellStart"/>
+      <w:r>
+        <w:t>max_size</w:t>
+      </w:r>
+      <w:proofErr w:type="spellEnd"/>
+      <w:r>
+        <w:t xml:space="preserve"> returns the maximum number of elements the vector can hold.</w:t>
+      </w:r>
+    </w:p>
+    <w:p>
+      <w:pPr>
+        <w:spacing w:after="0"/>
+        <w:rPr>
+          <w:b/>
+          <w:bCs/>
+        </w:rPr>
+      </w:pPr>
+      <w:r>
+        <w:rPr>
+          <w:b/>
+          <w:bCs/>
+        </w:rPr>
+        <w:t xml:space="preserve">Q.10 [line 123] Which </w:t>
+      </w:r>
+      <w:proofErr w:type="spellStart"/>
+      <w:r>
+        <w:rPr>
+          <w:b/>
+          <w:bCs/>
+        </w:rPr>
+        <w:t>ParticleClass</w:t>
+      </w:r>
+      <w:proofErr w:type="spellEnd"/>
+      <w:r>
+        <w:rPr>
+          <w:b/>
+          <w:bCs/>
+        </w:rPr>
+        <w:t xml:space="preserve"> constructor was called? </w:t>
+      </w:r>
+    </w:p>
+    <w:p>
+      <w:proofErr w:type="spellStart"/>
+      <w:r>
+        <w:t>ParticleClass</w:t>
+      </w:r>
+      <w:proofErr w:type="spellEnd"/>
+      <w:r>
+        <w:t>(x, y)</w:t>
+      </w:r>
+    </w:p>
+    <w:p>
+      <w:pPr>
+        <w:rPr>
+          <w:b/>
+          <w:bCs/>
+        </w:rPr>
+      </w:pPr>
+      <w:r>
+        <w:rPr>
+          <w:b/>
+          <w:bCs/>
+        </w:rPr>
+        <w:t xml:space="preserve">Q.11 [line 124] Were the </w:t>
+      </w:r>
+      <w:proofErr w:type="spellStart"/>
+      <w:r>
+        <w:rPr>
+          <w:b/>
+          <w:bCs/>
+        </w:rPr>
+        <w:t>ParticleClass</w:t>
+      </w:r>
+      <w:proofErr w:type="spellEnd"/>
+      <w:r>
+        <w:rPr>
+          <w:b/>
+          <w:bCs/>
+        </w:rPr>
+        <w:t xml:space="preserve"> instances deleted? If so, how? </w:t>
       </w:r>
     </w:p>
     <w:p>
@@ -654,7 +903,55 @@
           <w:b/>
           <w:bCs/>
         </w:rPr>
-        <w:t xml:space="preserve">Q.13 [line 126] Your IDE might suggest to use emplace_back instead of push_back. What does this mean? </w:t>
+        <w:t xml:space="preserve">Q.13 [line 126] Your IDE might suggest </w:t>
+      </w:r>
+      <w:proofErr w:type="gramStart"/>
+      <w:r>
+        <w:rPr>
+          <w:b/>
+          <w:bCs/>
+        </w:rPr>
+        <w:t>to use</w:t>
+      </w:r>
+      <w:proofErr w:type="gramEnd"/>
+      <w:r>
+        <w:rPr>
+          <w:b/>
+          <w:bCs/>
+        </w:rPr>
+        <w:t xml:space="preserve"> </w:t>
+      </w:r>
+      <w:proofErr w:type="spellStart"/>
+      <w:r>
+        <w:rPr>
+          <w:b/>
+          <w:bCs/>
+        </w:rPr>
+        <w:t>emplace_back</w:t>
+      </w:r>
+      <w:proofErr w:type="spellEnd"/>
+      <w:r>
+        <w:rPr>
+          <w:b/>
+          <w:bCs/>
+        </w:rPr>
+        <w:t xml:space="preserve"> instead of </w:t>
+      </w:r>
+      <w:proofErr w:type="spellStart"/>
+      <w:r>
+        <w:rPr>
+          <w:b/>
+          <w:bCs/>
+        </w:rPr>
+        <w:t>push_back</w:t>
+      </w:r>
+      <w:proofErr w:type="spellEnd"/>
+      <w:r>
+        <w:rPr>
+          <w:b/>
+          <w:bCs/>
+        </w:rPr>
+        <w:t xml:space="preserve">. What does this mean? </w:t>
       </w:r>
     </w:p>
     <w:sectPr>

</xml_diff>

<commit_message>
UPDATE: Task 6 Q11, 12, 13
</commit_message>
<xml_diff>
--- a/06 - Lab - Data Structure Basics/Task 6 Answers.docx
+++ b/06 - Lab - Data Structure Basics/Task 6 Answers.docx
@@ -847,6 +847,7 @@
     </w:p>
     <w:p>
       <w:pPr>
+        <w:spacing w:after="0"/>
         <w:rPr>
           <w:b/>
           <w:bCs/>
@@ -877,7 +878,24 @@
       </w:r>
     </w:p>
     <w:p>
-      <w:pPr>
+      <w:r>
+        <w:t xml:space="preserve">Yes, assuming </w:t>
+      </w:r>
+      <w:proofErr w:type="gramStart"/>
+      <w:r>
+        <w:t>you’re</w:t>
+      </w:r>
+      <w:proofErr w:type="gramEnd"/>
+      <w:r>
+        <w:t xml:space="preserve"> asking after the if loop, because </w:t>
+      </w:r>
+      <w:r>
+        <w:t>this exists on the stack</w:t>
+      </w:r>
+    </w:p>
+    <w:p>
+      <w:pPr>
+        <w:spacing w:after="0"/>
         <w:rPr>
           <w:b/>
           <w:bCs/>
@@ -892,7 +910,24 @@
       </w:r>
     </w:p>
     <w:p>
-      <w:pPr>
+      <w:r>
+        <w:t xml:space="preserve">Yes, assuming </w:t>
+      </w:r>
+      <w:proofErr w:type="gramStart"/>
+      <w:r>
+        <w:t>you’re</w:t>
+      </w:r>
+      <w:proofErr w:type="gramEnd"/>
+      <w:r>
+        <w:t xml:space="preserve"> asking after the if loop, because </w:t>
+      </w:r>
+      <w:r>
+        <w:t>this exists on the stack</w:t>
+      </w:r>
+    </w:p>
+    <w:p>
+      <w:pPr>
+        <w:spacing w:after="0"/>
         <w:rPr>
           <w:b/>
           <w:bCs/>
@@ -952,6 +987,63 @@
           <w:bCs/>
         </w:rPr>
         <w:t xml:space="preserve">. What does this mean? </w:t>
+      </w:r>
+    </w:p>
+    <w:p>
+      <w:proofErr w:type="spellStart"/>
+      <w:r>
+        <w:t>push_back</w:t>
+      </w:r>
+      <w:proofErr w:type="spellEnd"/>
+      <w:r>
+        <w:t xml:space="preserve"> takes an object, whereas </w:t>
+      </w:r>
+      <w:proofErr w:type="spellStart"/>
+      <w:r>
+        <w:t>emplace_back</w:t>
+      </w:r>
+      <w:proofErr w:type="spellEnd"/>
+      <w:r>
+        <w:t xml:space="preserve"> only takes the values of the new object. With using </w:t>
+      </w:r>
+      <w:proofErr w:type="spellStart"/>
+      <w:r>
+        <w:t>push_back</w:t>
+      </w:r>
+      <w:proofErr w:type="spellEnd"/>
+      <w:r>
+        <w:t xml:space="preserve">, it needs to create a new element, then add it to container, then copy the values into there. But with </w:t>
+      </w:r>
+      <w:proofErr w:type="spellStart"/>
+      <w:r>
+        <w:t>emplace_back</w:t>
+      </w:r>
+      <w:proofErr w:type="spellEnd"/>
+      <w:r>
+        <w:t xml:space="preserve">, it </w:t>
+      </w:r>
+      <w:proofErr w:type="gramStart"/>
+      <w:r>
+        <w:t>doesn’t</w:t>
+      </w:r>
+      <w:proofErr w:type="gramEnd"/>
+      <w:r>
+        <w:t xml:space="preserve"> copy, it creates the new element using the values. </w:t>
+      </w:r>
+      <w:r>
+        <w:t>T</w:t>
+      </w:r>
+      <w:r>
+        <w:t>his saves you one step</w:t>
+      </w:r>
+      <w:r>
+        <w:t>.</w:t>
+      </w:r>
+      <w:r>
+        <w:t xml:space="preserve"> </w:t>
+      </w:r>
+      <w:r>
+        <w:t xml:space="preserve"> </w:t>
       </w:r>
     </w:p>
     <w:sectPr>

</xml_diff>